<commit_message>
completed and ready for reviewing
</commit_message>
<xml_diff>
--- a/History of Twitter Reliability(Request).docx
+++ b/History of Twitter Reliability(Request).docx
@@ -44,16 +44,346 @@
         <w:rPr>
           <w:rFonts w:ascii="Times New Roman" w:hAnsi="Times New Roman" w:cs="Times New Roman"/>
           <w:noProof/>
-          <w:color w:val="000000" w:themeColor="text1"/>
-          <w:sz w:val="24"/>
-          <w:szCs w:val="24"/>
           <w:lang w:eastAsia="en-GB"/>
         </w:rPr>
+        <mc:AlternateContent>
+          <mc:Choice Requires="wps">
+            <w:drawing>
+              <wp:anchor distT="0" distB="0" distL="114300" distR="114300" simplePos="0" relativeHeight="251660288" behindDoc="0" locked="0" layoutInCell="1" allowOverlap="1" wp14:anchorId="26BDC344" wp14:editId="58F8BC90">
+                <wp:simplePos x="0" y="0"/>
+                <wp:positionH relativeFrom="column">
+                  <wp:posOffset>-1270</wp:posOffset>
+                </wp:positionH>
+                <wp:positionV relativeFrom="paragraph">
+                  <wp:posOffset>5144770</wp:posOffset>
+                </wp:positionV>
+                <wp:extent cx="5731510" cy="635"/>
+                <wp:effectExtent l="0" t="0" r="0" b="0"/>
+                <wp:wrapSquare wrapText="bothSides"/>
+                <wp:docPr id="3" name="Text Box 3"/>
+                <wp:cNvGraphicFramePr/>
+                <a:graphic xmlns:a="http://schemas.openxmlformats.org/drawingml/2006/main">
+                  <a:graphicData uri="http://schemas.microsoft.com/office/word/2010/wordprocessingShape">
+                    <wps:wsp>
+                      <wps:cNvSpPr txBox="1"/>
+                      <wps:spPr>
+                        <a:xfrm>
+                          <a:off x="0" y="0"/>
+                          <a:ext cx="5731510" cy="635"/>
+                        </a:xfrm>
+                        <a:prstGeom prst="rect">
+                          <a:avLst/>
+                        </a:prstGeom>
+                        <a:solidFill>
+                          <a:prstClr val="white"/>
+                        </a:solidFill>
+                        <a:ln>
+                          <a:noFill/>
+                        </a:ln>
+                        <a:effectLst/>
+                      </wps:spPr>
+                      <wps:txbx>
+                        <w:txbxContent>
+                          <w:p>
+                            <w:pPr>
+                              <w:pStyle w:val="Caption"/>
+                              <w:jc w:val="center"/>
+                              <w:rPr>
+                                <w:rFonts w:ascii="Arial" w:hAnsi="Arial" w:cs="Arial"/>
+                                <w:i w:val="0"/>
+                                <w:iCs w:val="0"/>
+                                <w:noProof/>
+                                <w:color w:val="auto"/>
+                                <w:sz w:val="24"/>
+                                <w:szCs w:val="24"/>
+                              </w:rPr>
+                            </w:pPr>
+                            <w:r>
+                              <w:rPr>
+                                <w:rFonts w:ascii="Arial" w:hAnsi="Arial" w:cs="Arial"/>
+                                <w:i w:val="0"/>
+                                <w:iCs w:val="0"/>
+                                <w:color w:val="auto"/>
+                              </w:rPr>
+                              <w:t xml:space="preserve">Figure </w:t>
+                            </w:r>
+                            <w:r>
+                              <w:rPr>
+                                <w:rFonts w:ascii="Arial" w:hAnsi="Arial" w:cs="Arial"/>
+                                <w:i w:val="0"/>
+                                <w:iCs w:val="0"/>
+                                <w:color w:val="auto"/>
+                              </w:rPr>
+                              <w:fldChar w:fldCharType="begin"/>
+                            </w:r>
+                            <w:r>
+                              <w:rPr>
+                                <w:rFonts w:ascii="Arial" w:hAnsi="Arial" w:cs="Arial"/>
+                                <w:i w:val="0"/>
+                                <w:iCs w:val="0"/>
+                                <w:color w:val="auto"/>
+                              </w:rPr>
+                              <w:instrText xml:space="preserve"> SEQ Figure \* ARABIC </w:instrText>
+                            </w:r>
+                            <w:r>
+                              <w:rPr>
+                                <w:rFonts w:ascii="Arial" w:hAnsi="Arial" w:cs="Arial"/>
+                                <w:i w:val="0"/>
+                                <w:iCs w:val="0"/>
+                                <w:color w:val="auto"/>
+                              </w:rPr>
+                              <w:fldChar w:fldCharType="separate"/>
+                            </w:r>
+                            <w:r>
+                              <w:rPr>
+                                <w:rFonts w:ascii="Arial" w:hAnsi="Arial" w:cs="Arial"/>
+                                <w:i w:val="0"/>
+                                <w:iCs w:val="0"/>
+                                <w:noProof/>
+                                <w:color w:val="auto"/>
+                              </w:rPr>
+                              <w:t>1</w:t>
+                            </w:r>
+                            <w:r>
+                              <w:rPr>
+                                <w:rFonts w:ascii="Arial" w:hAnsi="Arial" w:cs="Arial"/>
+                                <w:i w:val="0"/>
+                                <w:iCs w:val="0"/>
+                                <w:color w:val="auto"/>
+                              </w:rPr>
+                              <w:fldChar w:fldCharType="end"/>
+                            </w:r>
+                            <w:r>
+                              <w:rPr>
+                                <w:rFonts w:ascii="Arial" w:hAnsi="Arial" w:cs="Arial"/>
+                                <w:i w:val="0"/>
+                                <w:iCs w:val="0"/>
+                                <w:color w:val="auto"/>
+                              </w:rPr>
+                              <w:t xml:space="preserve">.0:- </w:t>
+                            </w:r>
+                            <w:r>
+                              <w:rPr>
+                                <w:rFonts w:ascii="Arial" w:hAnsi="Arial" w:cs="Arial"/>
+                                <w:i w:val="0"/>
+                                <w:iCs w:val="0"/>
+                                <w:color w:val="auto"/>
+                                <w:lang w:val="en-IN"/>
+                              </w:rPr>
+                              <w:t>First Tweet</w:t>
+                            </w:r>
+                          </w:p>
+                        </w:txbxContent>
+                      </wps:txbx>
+                      <wps:bodyPr rot="0" spcFirstLastPara="0" vertOverflow="overflow" horzOverflow="overflow" vert="horz" wrap="square" lIns="0" tIns="0" rIns="0" bIns="0" numCol="1" spcCol="0" rtlCol="0" fromWordArt="0" anchor="t" anchorCtr="0" forceAA="0" compatLnSpc="1">
+                        <a:prstTxWarp prst="textNoShape">
+                          <a:avLst/>
+                        </a:prstTxWarp>
+                        <a:spAutoFit/>
+                      </wps:bodyPr>
+                    </wps:wsp>
+                  </a:graphicData>
+                </a:graphic>
+              </wp:anchor>
+            </w:drawing>
+          </mc:Choice>
+          <mc:Fallback>
+            <w:pict>
+              <v:shapetype w14:anchorId="26BDC344" id="_x0000_t202" coordsize="21600,21600" o:spt="202" path="m,l,21600r21600,l21600,xe">
+                <v:stroke joinstyle="miter"/>
+                <v:path gradientshapeok="t" o:connecttype="rect"/>
+              </v:shapetype>
+              <v:shape id="Text Box 3" o:spid="_x0000_s1026" type="#_x0000_t202" style="position:absolute;margin-left:-.1pt;margin-top:405.1pt;width:451.3pt;height:.05pt;z-index:251660288;visibility:visible;mso-wrap-style:square;mso-wrap-distance-left:9pt;mso-wrap-distance-top:0;mso-wrap-distance-right:9pt;mso-wrap-distance-bottom:0;mso-position-horizontal:absolute;mso-position-horizontal-relative:text;mso-position-vertical:absolute;mso-position-vertical-relative:text;v-text-anchor:top" o:gfxdata="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" stroked="f">
+                <v:textbox style="mso-fit-shape-to-text:t" inset="0,0,0,0">
+                  <w:txbxContent>
+                    <w:p>
+                      <w:pPr>
+                        <w:pStyle w:val="Caption"/>
+                        <w:jc w:val="center"/>
+                        <w:rPr>
+                          <w:rFonts w:ascii="Arial" w:hAnsi="Arial" w:cs="Arial"/>
+                          <w:i w:val="0"/>
+                          <w:iCs w:val="0"/>
+                          <w:noProof/>
+                          <w:color w:val="auto"/>
+                          <w:sz w:val="24"/>
+                          <w:szCs w:val="24"/>
+                        </w:rPr>
+                      </w:pPr>
+                      <w:r>
+                        <w:rPr>
+                          <w:rFonts w:ascii="Arial" w:hAnsi="Arial" w:cs="Arial"/>
+                          <w:i w:val="0"/>
+                          <w:iCs w:val="0"/>
+                          <w:color w:val="auto"/>
+                        </w:rPr>
+                        <w:t xml:space="preserve">Figure </w:t>
+                      </w:r>
+                      <w:r>
+                        <w:rPr>
+                          <w:rFonts w:ascii="Arial" w:hAnsi="Arial" w:cs="Arial"/>
+                          <w:i w:val="0"/>
+                          <w:iCs w:val="0"/>
+                          <w:color w:val="auto"/>
+                        </w:rPr>
+                        <w:fldChar w:fldCharType="begin"/>
+                      </w:r>
+                      <w:r>
+                        <w:rPr>
+                          <w:rFonts w:ascii="Arial" w:hAnsi="Arial" w:cs="Arial"/>
+                          <w:i w:val="0"/>
+                          <w:iCs w:val="0"/>
+                          <w:color w:val="auto"/>
+                        </w:rPr>
+                        <w:instrText xml:space="preserve"> SEQ Figure \* ARABIC </w:instrText>
+                      </w:r>
+                      <w:r>
+                        <w:rPr>
+                          <w:rFonts w:ascii="Arial" w:hAnsi="Arial" w:cs="Arial"/>
+                          <w:i w:val="0"/>
+                          <w:iCs w:val="0"/>
+                          <w:color w:val="auto"/>
+                        </w:rPr>
+                        <w:fldChar w:fldCharType="separate"/>
+                      </w:r>
+                      <w:r>
+                        <w:rPr>
+                          <w:rFonts w:ascii="Arial" w:hAnsi="Arial" w:cs="Arial"/>
+                          <w:i w:val="0"/>
+                          <w:iCs w:val="0"/>
+                          <w:noProof/>
+                          <w:color w:val="auto"/>
+                        </w:rPr>
+                        <w:t>1</w:t>
+                      </w:r>
+                      <w:r>
+                        <w:rPr>
+                          <w:rFonts w:ascii="Arial" w:hAnsi="Arial" w:cs="Arial"/>
+                          <w:i w:val="0"/>
+                          <w:iCs w:val="0"/>
+                          <w:color w:val="auto"/>
+                        </w:rPr>
+                        <w:fldChar w:fldCharType="end"/>
+                      </w:r>
+                      <w:r>
+                        <w:rPr>
+                          <w:rFonts w:ascii="Arial" w:hAnsi="Arial" w:cs="Arial"/>
+                          <w:i w:val="0"/>
+                          <w:iCs w:val="0"/>
+                          <w:color w:val="auto"/>
+                        </w:rPr>
+                        <w:t xml:space="preserve">.0:- </w:t>
+                      </w:r>
+                      <w:r>
+                        <w:rPr>
+                          <w:rFonts w:ascii="Arial" w:hAnsi="Arial" w:cs="Arial"/>
+                          <w:i w:val="0"/>
+                          <w:iCs w:val="0"/>
+                          <w:color w:val="auto"/>
+                          <w:lang w:val="en-IN"/>
+                        </w:rPr>
+                        <w:t>First Tweet</w:t>
+                      </w:r>
+                    </w:p>
+                  </w:txbxContent>
+                </v:textbox>
+                <w10:wrap type="square"/>
+              </v:shape>
+            </w:pict>
+          </mc:Fallback>
+        </mc:AlternateContent>
+      </w:r>
+      <w:r>
+        <w:rPr>
+          <w:rFonts w:ascii="Times New Roman" w:hAnsi="Times New Roman" w:cs="Times New Roman"/>
+          <w:color w:val="000000" w:themeColor="text1"/>
+          <w:sz w:val="24"/>
+          <w:szCs w:val="24"/>
+        </w:rPr>
+        <w:t xml:space="preserve">Twitter is an online social media platform where every user can build some reliable opinions. This was created in March </w:t>
+      </w:r>
+      <w:r>
+        <w:rPr>
+          <w:rFonts w:ascii="Times New Roman" w:hAnsi="Times New Roman" w:cs="Times New Roman"/>
+          <w:color w:val="000000" w:themeColor="text1"/>
+          <w:sz w:val="24"/>
+          <w:szCs w:val="24"/>
+        </w:rPr>
+        <w:t xml:space="preserve">of </w:t>
+      </w:r>
+      <w:r>
+        <w:rPr>
+          <w:rFonts w:ascii="Times New Roman" w:hAnsi="Times New Roman" w:cs="Times New Roman"/>
+          <w:color w:val="000000" w:themeColor="text1"/>
+          <w:sz w:val="24"/>
+          <w:szCs w:val="24"/>
+        </w:rPr>
+        <w:t xml:space="preserve">2006 by Jack Dorsey, Noah Glass, Biz Stone and Evan Williams. </w:t>
+      </w:r>
+      <w:r>
+        <w:rPr>
+          <w:rFonts w:ascii="Times New Roman" w:hAnsi="Times New Roman" w:cs="Times New Roman"/>
+          <w:color w:val="000000" w:themeColor="text1"/>
+          <w:sz w:val="24"/>
+          <w:szCs w:val="24"/>
+          <w:vertAlign w:val="superscript"/>
+        </w:rPr>
+        <w:t xml:space="preserve">[14]  </w:t>
+      </w:r>
+      <w:r>
+        <w:rPr>
+          <w:rFonts w:ascii="Times New Roman" w:hAnsi="Times New Roman" w:cs="Times New Roman"/>
+          <w:color w:val="000000" w:themeColor="text1"/>
+          <w:sz w:val="24"/>
+          <w:szCs w:val="24"/>
+        </w:rPr>
+        <w:t xml:space="preserve"> They first created a prototype to simulate their idea which indicates a good feature for creating a </w:t>
+      </w:r>
+      <w:r>
+        <w:rPr>
+          <w:rFonts w:ascii="Times New Roman" w:hAnsi="Times New Roman" w:cs="Times New Roman"/>
+          <w:color w:val="000000" w:themeColor="text1"/>
+          <w:sz w:val="24"/>
+          <w:szCs w:val="24"/>
+        </w:rPr>
+        <w:t>quality</w:t>
+      </w:r>
+      <w:r>
+        <w:rPr>
+          <w:rFonts w:ascii="Times New Roman" w:hAnsi="Times New Roman" w:cs="Times New Roman"/>
+          <w:color w:val="000000" w:themeColor="text1"/>
+          <w:sz w:val="24"/>
+          <w:szCs w:val="24"/>
+        </w:rPr>
+        <w:t xml:space="preserve"> product. </w:t>
+      </w:r>
+    </w:p>
+    <w:p>
+      <w:pPr>
+        <w:tabs>
+          <w:tab w:val="left" w:pos="3810"/>
+        </w:tabs>
+        <w:rPr>
+          <w:rFonts w:ascii="Times New Roman" w:hAnsi="Times New Roman" w:cs="Times New Roman"/>
+          <w:color w:val="000000" w:themeColor="text1"/>
+          <w:sz w:val="24"/>
+          <w:szCs w:val="24"/>
+        </w:rPr>
+      </w:pPr>
+      <w:r>
+        <w:rPr>
+          <w:rFonts w:ascii="Times New Roman" w:hAnsi="Times New Roman" w:cs="Times New Roman"/>
+          <w:noProof/>
+          <w:color w:val="000000" w:themeColor="text1"/>
+          <w:sz w:val="24"/>
+          <w:szCs w:val="24"/>
+          <w:lang w:eastAsia="en-GB"/>
+        </w:rPr>
         <w:drawing>
-          <wp:anchor distT="0" distB="0" distL="114300" distR="114300" simplePos="0" relativeHeight="251659264" behindDoc="0" locked="0" layoutInCell="1" allowOverlap="1" wp14:anchorId="247689C1" wp14:editId="728F64F6">
+          <wp:anchor distT="0" distB="0" distL="114300" distR="114300" simplePos="0" relativeHeight="251659264" behindDoc="0" locked="0" layoutInCell="1" allowOverlap="1" wp14:anchorId="5966D2FD" wp14:editId="58B92101">
             <wp:simplePos x="0" y="0"/>
             <wp:positionH relativeFrom="margin">
-              <wp:posOffset>-1270</wp:posOffset>
+              <wp:posOffset>-420370</wp:posOffset>
             </wp:positionH>
             <wp:positionV relativeFrom="margin">
               <wp:posOffset>1249680</wp:posOffset>
@@ -102,359 +432,74 @@
       <w:r>
         <w:rPr>
           <w:rFonts w:ascii="Times New Roman" w:hAnsi="Times New Roman" w:cs="Times New Roman"/>
+          <w:color w:val="000000" w:themeColor="text1"/>
+          <w:sz w:val="24"/>
+          <w:szCs w:val="24"/>
+        </w:rPr>
+        <w:t xml:space="preserve"> </w:t>
+      </w:r>
+    </w:p>
+    <w:p>
+      <w:pPr>
+        <w:rPr>
+          <w:rFonts w:ascii="Times New Roman" w:hAnsi="Times New Roman" w:cs="Times New Roman"/>
+          <w:color w:val="222222"/>
+          <w:shd w:val="clear" w:color="auto" w:fill="FFFFFF"/>
+          <w:vertAlign w:val="superscript"/>
+        </w:rPr>
+      </w:pPr>
+      <w:r>
+        <w:rPr>
+          <w:rFonts w:ascii="Times New Roman" w:hAnsi="Times New Roman" w:cs="Times New Roman"/>
+          <w:color w:val="000000" w:themeColor="text1"/>
+          <w:sz w:val="24"/>
+          <w:szCs w:val="24"/>
+        </w:rPr>
+        <w:t>Figure 1.0 represents the ideation of first Twitter prototype that was used as an internal service for Odeo employees. For using such a service to a company like Odeo there should be a hidden solid background of Twitter. This is initially named as “</w:t>
+      </w:r>
+      <w:r>
+        <w:rPr>
+          <w:rFonts w:ascii="Times New Roman" w:hAnsi="Times New Roman" w:cs="Times New Roman"/>
+          <w:color w:val="222222"/>
+          <w:sz w:val="24"/>
+          <w:szCs w:val="24"/>
+          <w:shd w:val="clear" w:color="auto" w:fill="FFFFFF"/>
+        </w:rPr>
+        <w:t xml:space="preserve">Twttr” during a period of 2005 to 2006 as in the following image. </w:t>
+      </w:r>
+      <w:r>
+        <w:rPr>
+          <w:rFonts w:ascii="Times New Roman" w:hAnsi="Times New Roman" w:cs="Times New Roman"/>
+          <w:color w:val="222222"/>
+          <w:sz w:val="24"/>
+          <w:szCs w:val="24"/>
+          <w:shd w:val="clear" w:color="auto" w:fill="FFFFFF"/>
+          <w:vertAlign w:val="superscript"/>
+        </w:rPr>
+        <w:t>[42]</w:t>
+      </w:r>
+    </w:p>
+    <w:p>
+      <w:pPr>
+        <w:rPr>
+          <w:rFonts w:ascii="Times New Roman" w:hAnsi="Times New Roman" w:cs="Times New Roman"/>
+          <w:b/>
+          <w:bCs/>
+          <w:color w:val="000000" w:themeColor="text1"/>
+          <w:sz w:val="32"/>
+          <w:szCs w:val="32"/>
+        </w:rPr>
+      </w:pPr>
+      <w:r>
+        <w:rPr>
+          <w:rFonts w:ascii="Times New Roman" w:hAnsi="Times New Roman" w:cs="Times New Roman"/>
           <w:noProof/>
           <w:lang w:eastAsia="en-GB"/>
         </w:rPr>
         <mc:AlternateContent>
           <mc:Choice Requires="wps">
             <w:drawing>
-              <wp:anchor distT="0" distB="0" distL="114300" distR="114300" simplePos="0" relativeHeight="251660288" behindDoc="0" locked="0" layoutInCell="1" allowOverlap="1" wp14:anchorId="022125E3" wp14:editId="4CB713F6">
-                <wp:simplePos x="0" y="0"/>
-                <wp:positionH relativeFrom="column">
-                  <wp:posOffset>-1270</wp:posOffset>
-                </wp:positionH>
-                <wp:positionV relativeFrom="paragraph">
-                  <wp:posOffset>5144770</wp:posOffset>
-                </wp:positionV>
-                <wp:extent cx="5731510" cy="635"/>
-                <wp:effectExtent l="0" t="0" r="0" b="0"/>
-                <wp:wrapSquare wrapText="bothSides"/>
-                <wp:docPr id="3" name="Text Box 3"/>
-                <wp:cNvGraphicFramePr/>
-                <a:graphic xmlns:a="http://schemas.openxmlformats.org/drawingml/2006/main">
-                  <a:graphicData uri="http://schemas.microsoft.com/office/word/2010/wordprocessingShape">
-                    <wps:wsp>
-                      <wps:cNvSpPr txBox="1"/>
-                      <wps:spPr>
-                        <a:xfrm>
-                          <a:off x="0" y="0"/>
-                          <a:ext cx="5731510" cy="635"/>
-                        </a:xfrm>
-                        <a:prstGeom prst="rect">
-                          <a:avLst/>
-                        </a:prstGeom>
-                        <a:solidFill>
-                          <a:prstClr val="white"/>
-                        </a:solidFill>
-                        <a:ln>
-                          <a:noFill/>
-                        </a:ln>
-                        <a:effectLst/>
-                      </wps:spPr>
-                      <wps:txbx>
-                        <w:txbxContent>
-                          <w:p>
-                            <w:pPr>
-                              <w:pStyle w:val="Caption"/>
-                              <w:jc w:val="center"/>
-                              <w:rPr>
-                                <w:rFonts w:ascii="Arial" w:hAnsi="Arial" w:cs="Arial"/>
-                                <w:i w:val="0"/>
-                                <w:iCs w:val="0"/>
-                                <w:noProof/>
-                                <w:color w:val="000000" w:themeColor="text1"/>
-                                <w:sz w:val="24"/>
-                                <w:szCs w:val="24"/>
-                              </w:rPr>
-                            </w:pPr>
-                            <w:r>
-                              <w:rPr>
-                                <w:rFonts w:ascii="Arial" w:hAnsi="Arial" w:cs="Arial"/>
-                                <w:i w:val="0"/>
-                                <w:iCs w:val="0"/>
-                                <w:color w:val="000000" w:themeColor="text1"/>
-                              </w:rPr>
-                              <w:t xml:space="preserve">Figure </w:t>
-                            </w:r>
-                            <w:r>
-                              <w:rPr>
-                                <w:rFonts w:ascii="Arial" w:hAnsi="Arial" w:cs="Arial"/>
-                                <w:i w:val="0"/>
-                                <w:iCs w:val="0"/>
-                                <w:color w:val="000000" w:themeColor="text1"/>
-                              </w:rPr>
-                              <w:fldChar w:fldCharType="begin"/>
-                            </w:r>
-                            <w:r>
-                              <w:rPr>
-                                <w:rFonts w:ascii="Arial" w:hAnsi="Arial" w:cs="Arial"/>
-                                <w:i w:val="0"/>
-                                <w:iCs w:val="0"/>
-                                <w:color w:val="000000" w:themeColor="text1"/>
-                              </w:rPr>
-                              <w:instrText xml:space="preserve"> SEQ Figure \* ARABIC </w:instrText>
-                            </w:r>
-                            <w:r>
-                              <w:rPr>
-                                <w:rFonts w:ascii="Arial" w:hAnsi="Arial" w:cs="Arial"/>
-                                <w:i w:val="0"/>
-                                <w:iCs w:val="0"/>
-                                <w:color w:val="000000" w:themeColor="text1"/>
-                              </w:rPr>
-                              <w:fldChar w:fldCharType="separate"/>
-                            </w:r>
-                            <w:r>
-                              <w:rPr>
-                                <w:rFonts w:ascii="Arial" w:hAnsi="Arial" w:cs="Arial"/>
-                                <w:i w:val="0"/>
-                                <w:iCs w:val="0"/>
-                                <w:noProof/>
-                                <w:color w:val="000000" w:themeColor="text1"/>
-                              </w:rPr>
-                              <w:t>1</w:t>
-                            </w:r>
-                            <w:r>
-                              <w:rPr>
-                                <w:rFonts w:ascii="Arial" w:hAnsi="Arial" w:cs="Arial"/>
-                                <w:i w:val="0"/>
-                                <w:iCs w:val="0"/>
-                                <w:color w:val="000000" w:themeColor="text1"/>
-                              </w:rPr>
-                              <w:fldChar w:fldCharType="end"/>
-                            </w:r>
-                            <w:r>
-                              <w:rPr>
-                                <w:rFonts w:ascii="Arial" w:hAnsi="Arial" w:cs="Arial"/>
-                                <w:i w:val="0"/>
-                                <w:iCs w:val="0"/>
-                                <w:color w:val="000000" w:themeColor="text1"/>
-                              </w:rPr>
-                              <w:t xml:space="preserve">.0:- </w:t>
-                            </w:r>
-                            <w:r>
-                              <w:rPr>
-                                <w:rFonts w:ascii="Arial" w:hAnsi="Arial" w:cs="Arial"/>
-                                <w:i w:val="0"/>
-                                <w:iCs w:val="0"/>
-                                <w:color w:val="000000" w:themeColor="text1"/>
-                                <w:lang w:val="en-IN"/>
-                              </w:rPr>
-                              <w:t>First Tweet</w:t>
-                            </w:r>
-                          </w:p>
-                        </w:txbxContent>
-                      </wps:txbx>
-                      <wps:bodyPr rot="0" spcFirstLastPara="0" vertOverflow="overflow" horzOverflow="overflow" vert="horz" wrap="square" lIns="0" tIns="0" rIns="0" bIns="0" numCol="1" spcCol="0" rtlCol="0" fromWordArt="0" anchor="t" anchorCtr="0" forceAA="0" compatLnSpc="1">
-                        <a:prstTxWarp prst="textNoShape">
-                          <a:avLst/>
-                        </a:prstTxWarp>
-                        <a:spAutoFit/>
-                      </wps:bodyPr>
-                    </wps:wsp>
-                  </a:graphicData>
-                </a:graphic>
-              </wp:anchor>
-            </w:drawing>
-          </mc:Choice>
-          <mc:Fallback>
-            <w:pict>
-              <v:shapetype w14:anchorId="022125E3" id="_x0000_t202" coordsize="21600,21600" o:spt="202" path="m,l,21600r21600,l21600,xe">
-                <v:stroke joinstyle="miter"/>
-                <v:path gradientshapeok="t" o:connecttype="rect"/>
-              </v:shapetype>
-              <v:shape id="Text Box 3" o:spid="_x0000_s1026" type="#_x0000_t202" style="position:absolute;margin-left:-.1pt;margin-top:405.1pt;width:451.3pt;height:.05pt;z-index:251660288;visibility:visible;mso-wrap-style:square;mso-wrap-distance-left:9pt;mso-wrap-distance-top:0;mso-wrap-distance-right:9pt;mso-wrap-distance-bottom:0;mso-position-horizontal:absolute;mso-position-horizontal-relative:text;mso-position-vertical:absolute;mso-position-vertical-relative:text;v-text-anchor:top" o:gfxdata="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" stroked="f">
-                <v:textbox style="mso-fit-shape-to-text:t" inset="0,0,0,0">
-                  <w:txbxContent>
-                    <w:p>
-                      <w:pPr>
-                        <w:pStyle w:val="Caption"/>
-                        <w:jc w:val="center"/>
-                        <w:rPr>
-                          <w:rFonts w:ascii="Arial" w:hAnsi="Arial" w:cs="Arial"/>
-                          <w:i w:val="0"/>
-                          <w:iCs w:val="0"/>
-                          <w:noProof/>
-                          <w:color w:val="000000" w:themeColor="text1"/>
-                          <w:sz w:val="24"/>
-                          <w:szCs w:val="24"/>
-                        </w:rPr>
-                      </w:pPr>
-                      <w:r>
-                        <w:rPr>
-                          <w:rFonts w:ascii="Arial" w:hAnsi="Arial" w:cs="Arial"/>
-                          <w:i w:val="0"/>
-                          <w:iCs w:val="0"/>
-                          <w:color w:val="000000" w:themeColor="text1"/>
-                        </w:rPr>
-                        <w:t xml:space="preserve">Figure </w:t>
-                      </w:r>
-                      <w:r>
-                        <w:rPr>
-                          <w:rFonts w:ascii="Arial" w:hAnsi="Arial" w:cs="Arial"/>
-                          <w:i w:val="0"/>
-                          <w:iCs w:val="0"/>
-                          <w:color w:val="000000" w:themeColor="text1"/>
-                        </w:rPr>
-                        <w:fldChar w:fldCharType="begin"/>
-                      </w:r>
-                      <w:r>
-                        <w:rPr>
-                          <w:rFonts w:ascii="Arial" w:hAnsi="Arial" w:cs="Arial"/>
-                          <w:i w:val="0"/>
-                          <w:iCs w:val="0"/>
-                          <w:color w:val="000000" w:themeColor="text1"/>
-                        </w:rPr>
-                        <w:instrText xml:space="preserve"> SEQ Figure \* ARABIC </w:instrText>
-                      </w:r>
-                      <w:r>
-                        <w:rPr>
-                          <w:rFonts w:ascii="Arial" w:hAnsi="Arial" w:cs="Arial"/>
-                          <w:i w:val="0"/>
-                          <w:iCs w:val="0"/>
-                          <w:color w:val="000000" w:themeColor="text1"/>
-                        </w:rPr>
-                        <w:fldChar w:fldCharType="separate"/>
-                      </w:r>
-                      <w:r>
-                        <w:rPr>
-                          <w:rFonts w:ascii="Arial" w:hAnsi="Arial" w:cs="Arial"/>
-                          <w:i w:val="0"/>
-                          <w:iCs w:val="0"/>
-                          <w:noProof/>
-                          <w:color w:val="000000" w:themeColor="text1"/>
-                        </w:rPr>
-                        <w:t>1</w:t>
-                      </w:r>
-                      <w:r>
-                        <w:rPr>
-                          <w:rFonts w:ascii="Arial" w:hAnsi="Arial" w:cs="Arial"/>
-                          <w:i w:val="0"/>
-                          <w:iCs w:val="0"/>
-                          <w:color w:val="000000" w:themeColor="text1"/>
-                        </w:rPr>
-                        <w:fldChar w:fldCharType="end"/>
-                      </w:r>
-                      <w:r>
-                        <w:rPr>
-                          <w:rFonts w:ascii="Arial" w:hAnsi="Arial" w:cs="Arial"/>
-                          <w:i w:val="0"/>
-                          <w:iCs w:val="0"/>
-                          <w:color w:val="000000" w:themeColor="text1"/>
-                        </w:rPr>
-                        <w:t xml:space="preserve">.0:- </w:t>
-                      </w:r>
-                      <w:r>
-                        <w:rPr>
-                          <w:rFonts w:ascii="Arial" w:hAnsi="Arial" w:cs="Arial"/>
-                          <w:i w:val="0"/>
-                          <w:iCs w:val="0"/>
-                          <w:color w:val="000000" w:themeColor="text1"/>
-                          <w:lang w:val="en-IN"/>
-                        </w:rPr>
-                        <w:t>First Tweet</w:t>
-                      </w:r>
-                    </w:p>
-                  </w:txbxContent>
-                </v:textbox>
-                <w10:wrap type="square"/>
-              </v:shape>
-            </w:pict>
-          </mc:Fallback>
-        </mc:AlternateContent>
-      </w:r>
-      <w:r>
-        <w:rPr>
-          <w:rFonts w:ascii="Times New Roman" w:hAnsi="Times New Roman" w:cs="Times New Roman"/>
-          <w:color w:val="000000" w:themeColor="text1"/>
-          <w:sz w:val="24"/>
-          <w:szCs w:val="24"/>
-        </w:rPr>
-        <w:t xml:space="preserve">Twitter is an online social media platform where every user can build some reliable opinions. This was created in March 2006 by Jack Dorsey, Noah Glass, Biz Stone and Evan Williams. </w:t>
-      </w:r>
-      <w:r>
-        <w:rPr>
-          <w:rFonts w:ascii="Times New Roman" w:hAnsi="Times New Roman" w:cs="Times New Roman"/>
-          <w:color w:val="000000" w:themeColor="text1"/>
-          <w:sz w:val="24"/>
-          <w:szCs w:val="24"/>
-          <w:vertAlign w:val="superscript"/>
-        </w:rPr>
-        <w:t xml:space="preserve">[14]  </w:t>
-      </w:r>
-      <w:r>
-        <w:rPr>
-          <w:rFonts w:ascii="Times New Roman" w:hAnsi="Times New Roman" w:cs="Times New Roman"/>
-          <w:color w:val="000000" w:themeColor="text1"/>
-          <w:sz w:val="24"/>
-          <w:szCs w:val="24"/>
-        </w:rPr>
-        <w:t xml:space="preserve"> They first created a prototype to simulate their idea which indicates a good feature for creating a good product. </w:t>
-      </w:r>
-    </w:p>
-    <w:p>
-      <w:pPr>
-        <w:tabs>
-          <w:tab w:val="left" w:pos="3810"/>
-        </w:tabs>
-        <w:rPr>
-          <w:rFonts w:ascii="Times New Roman" w:hAnsi="Times New Roman" w:cs="Times New Roman"/>
-          <w:color w:val="000000" w:themeColor="text1"/>
-          <w:sz w:val="24"/>
-          <w:szCs w:val="24"/>
-        </w:rPr>
-      </w:pPr>
-    </w:p>
-    <w:p>
-      <w:pPr>
-        <w:rPr>
-          <w:rFonts w:ascii="Times New Roman" w:hAnsi="Times New Roman" w:cs="Times New Roman"/>
-          <w:color w:val="222222"/>
-          <w:shd w:val="clear" w:color="auto" w:fill="FFFFFF"/>
-          <w:vertAlign w:val="superscript"/>
-        </w:rPr>
-      </w:pPr>
-      <w:r>
-        <w:rPr>
-          <w:rFonts w:ascii="Times New Roman" w:hAnsi="Times New Roman" w:cs="Times New Roman"/>
-          <w:color w:val="000000" w:themeColor="text1"/>
-          <w:sz w:val="24"/>
-          <w:szCs w:val="24"/>
-        </w:rPr>
-        <w:t>Figure 1.0 represents the ideation of first Twitter prototype that was used as an internal service for Odeo employees. For using such a service to a company like Odeo there should be a hidden solid background of Twitter. This is initially named as “</w:t>
-      </w:r>
-      <w:r>
-        <w:rPr>
-          <w:rFonts w:ascii="Times New Roman" w:hAnsi="Times New Roman" w:cs="Times New Roman"/>
-          <w:color w:val="222222"/>
-          <w:sz w:val="24"/>
-          <w:szCs w:val="24"/>
-          <w:shd w:val="clear" w:color="auto" w:fill="FFFFFF"/>
-        </w:rPr>
-        <w:t xml:space="preserve">Twttr” during a period of 2005 to 2006 as in the following image. </w:t>
-      </w:r>
-      <w:r>
-        <w:rPr>
-          <w:rFonts w:ascii="Times New Roman" w:hAnsi="Times New Roman" w:cs="Times New Roman"/>
-          <w:color w:val="222222"/>
-          <w:sz w:val="24"/>
-          <w:szCs w:val="24"/>
-          <w:shd w:val="clear" w:color="auto" w:fill="FFFFFF"/>
-          <w:vertAlign w:val="superscript"/>
-        </w:rPr>
-        <w:t>[42]</w:t>
-      </w:r>
-    </w:p>
-    <w:p>
-      <w:pPr>
-        <w:rPr>
-          <w:rFonts w:ascii="Times New Roman" w:hAnsi="Times New Roman" w:cs="Times New Roman"/>
-          <w:b/>
-          <w:bCs/>
-          <w:color w:val="000000" w:themeColor="text1"/>
-          <w:sz w:val="32"/>
-          <w:szCs w:val="32"/>
-        </w:rPr>
-      </w:pPr>
-      <w:r>
-        <w:rPr>
-          <w:rFonts w:ascii="Times New Roman" w:hAnsi="Times New Roman" w:cs="Times New Roman"/>
-          <w:noProof/>
-          <w:lang w:eastAsia="en-GB"/>
-        </w:rPr>
-        <mc:AlternateContent>
-          <mc:Choice Requires="wps">
-            <w:drawing>
-              <wp:anchor distT="0" distB="0" distL="114300" distR="114300" simplePos="0" relativeHeight="251663360" behindDoc="0" locked="0" layoutInCell="1" allowOverlap="1" wp14:anchorId="17C2679D" wp14:editId="180DB2ED">
+              <wp:anchor distT="0" distB="0" distL="114300" distR="114300" simplePos="0" relativeHeight="251662336" behindDoc="0" locked="0" layoutInCell="1" allowOverlap="1" wp14:anchorId="51340F2F" wp14:editId="55376686">
                 <wp:simplePos x="0" y="0"/>
                 <wp:positionH relativeFrom="column">
                   <wp:posOffset>1265555</wp:posOffset>
@@ -498,7 +543,7 @@
                                 <w:i w:val="0"/>
                                 <w:iCs w:val="0"/>
                                 <w:noProof/>
-                                <w:color w:val="000000" w:themeColor="text1"/>
+                                <w:color w:val="auto"/>
                                 <w:sz w:val="32"/>
                                 <w:szCs w:val="32"/>
                               </w:rPr>
@@ -508,47 +553,19 @@
                                 <w:rFonts w:ascii="Arial" w:hAnsi="Arial" w:cs="Arial"/>
                                 <w:i w:val="0"/>
                                 <w:iCs w:val="0"/>
-                                <w:color w:val="000000" w:themeColor="text1"/>
+                                <w:color w:val="auto"/>
                               </w:rPr>
-                              <w:t xml:space="preserve">Figure </w:t>
+                              <w:t xml:space="preserve">Figure 1.1:- </w:t>
                             </w:r>
                             <w:r>
                               <w:rPr>
                                 <w:rFonts w:ascii="Arial" w:hAnsi="Arial" w:cs="Arial"/>
                                 <w:i w:val="0"/>
                                 <w:iCs w:val="0"/>
-                                <w:color w:val="000000" w:themeColor="text1"/>
-                              </w:rPr>
-                              <w:t>1.1</w:t>
-                            </w:r>
-                            <w:r>
-                              <w:rPr>
-                                <w:rFonts w:ascii="Arial" w:hAnsi="Arial" w:cs="Arial"/>
-                                <w:i w:val="0"/>
-                                <w:iCs w:val="0"/>
-                                <w:color w:val="000000" w:themeColor="text1"/>
-                              </w:rPr>
-                              <w:t xml:space="preserve">:- </w:t>
-                            </w:r>
-                            <w:r>
-                              <w:rPr>
-                                <w:rFonts w:ascii="Arial" w:hAnsi="Arial" w:cs="Arial"/>
-                                <w:i w:val="0"/>
-                                <w:iCs w:val="0"/>
-                                <w:color w:val="000000" w:themeColor="text1"/>
+                                <w:color w:val="auto"/>
                                 <w:lang w:val="en-IN"/>
                               </w:rPr>
-                              <w:t xml:space="preserve">Twttr </w:t>
-                            </w:r>
-                            <w:r>
-                              <w:rPr>
-                                <w:rFonts w:ascii="Arial" w:hAnsi="Arial" w:cs="Arial"/>
-                                <w:i w:val="0"/>
-                                <w:iCs w:val="0"/>
-                                <w:color w:val="000000" w:themeColor="text1"/>
-                                <w:lang w:val="en-IN"/>
-                              </w:rPr>
-                              <w:t>2005-2006 prototype</w:t>
+                              <w:t>Twttr 2005-2006 prototype</w:t>
                             </w:r>
                           </w:p>
                         </w:txbxContent>
@@ -567,7 +584,7 @@
           </mc:Choice>
           <mc:Fallback>
             <w:pict>
-              <v:shape w14:anchorId="17C2679D" id="Text Box 5" o:spid="_x0000_s1027" type="#_x0000_t202" style="position:absolute;margin-left:99.65pt;margin-top:113.65pt;width:252pt;height:.05pt;z-index:251663360;visibility:visible;mso-wrap-style:square;mso-wrap-distance-left:9pt;mso-wrap-distance-top:0;mso-wrap-distance-right:9pt;mso-wrap-distance-bottom:0;mso-position-horizontal:absolute;mso-position-horizontal-relative:text;mso-position-vertical:absolute;mso-position-vertical-relative:text;v-text-anchor:top" o:gfxdata="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" stroked="f">
+              <v:shape w14:anchorId="51340F2F" id="Text Box 5" o:spid="_x0000_s1027" type="#_x0000_t202" style="position:absolute;margin-left:99.65pt;margin-top:113.65pt;width:252pt;height:.05pt;z-index:251662336;visibility:visible;mso-wrap-style:square;mso-wrap-distance-left:9pt;mso-wrap-distance-top:0;mso-wrap-distance-right:9pt;mso-wrap-distance-bottom:0;mso-position-horizontal:absolute;mso-position-horizontal-relative:text;mso-position-vertical:absolute;mso-position-vertical-relative:text;v-text-anchor:top" o:gfxdata="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" stroked="f">
                 <v:textbox style="mso-fit-shape-to-text:t" inset="0,0,0,0">
                   <w:txbxContent>
                     <w:p>
@@ -579,7 +596,7 @@
                           <w:i w:val="0"/>
                           <w:iCs w:val="0"/>
                           <w:noProof/>
-                          <w:color w:val="000000" w:themeColor="text1"/>
+                          <w:color w:val="auto"/>
                           <w:sz w:val="32"/>
                           <w:szCs w:val="32"/>
                         </w:rPr>
@@ -589,47 +606,19 @@
                           <w:rFonts w:ascii="Arial" w:hAnsi="Arial" w:cs="Arial"/>
                           <w:i w:val="0"/>
                           <w:iCs w:val="0"/>
-                          <w:color w:val="000000" w:themeColor="text1"/>
+                          <w:color w:val="auto"/>
                         </w:rPr>
-                        <w:t xml:space="preserve">Figure </w:t>
+                        <w:t xml:space="preserve">Figure 1.1:- </w:t>
                       </w:r>
                       <w:r>
                         <w:rPr>
                           <w:rFonts w:ascii="Arial" w:hAnsi="Arial" w:cs="Arial"/>
                           <w:i w:val="0"/>
                           <w:iCs w:val="0"/>
-                          <w:color w:val="000000" w:themeColor="text1"/>
-                        </w:rPr>
-                        <w:t>1.1</w:t>
-                      </w:r>
-                      <w:r>
-                        <w:rPr>
-                          <w:rFonts w:ascii="Arial" w:hAnsi="Arial" w:cs="Arial"/>
-                          <w:i w:val="0"/>
-                          <w:iCs w:val="0"/>
-                          <w:color w:val="000000" w:themeColor="text1"/>
-                        </w:rPr>
-                        <w:t xml:space="preserve">:- </w:t>
-                      </w:r>
-                      <w:r>
-                        <w:rPr>
-                          <w:rFonts w:ascii="Arial" w:hAnsi="Arial" w:cs="Arial"/>
-                          <w:i w:val="0"/>
-                          <w:iCs w:val="0"/>
-                          <w:color w:val="000000" w:themeColor="text1"/>
+                          <w:color w:val="auto"/>
                           <w:lang w:val="en-IN"/>
                         </w:rPr>
-                        <w:t xml:space="preserve">Twttr </w:t>
-                      </w:r>
-                      <w:r>
-                        <w:rPr>
-                          <w:rFonts w:ascii="Arial" w:hAnsi="Arial" w:cs="Arial"/>
-                          <w:i w:val="0"/>
-                          <w:iCs w:val="0"/>
-                          <w:color w:val="000000" w:themeColor="text1"/>
-                          <w:lang w:val="en-IN"/>
-                        </w:rPr>
-                        <w:t>2005-2006 prototype</w:t>
+                        <w:t>Twttr 2005-2006 prototype</w:t>
                       </w:r>
                     </w:p>
                   </w:txbxContent>
@@ -649,7 +638,7 @@
           <w:lang w:eastAsia="en-GB"/>
         </w:rPr>
         <w:drawing>
-          <wp:anchor distT="0" distB="0" distL="114300" distR="114300" simplePos="0" relativeHeight="251662336" behindDoc="0" locked="0" layoutInCell="1" allowOverlap="1" wp14:anchorId="6095ED1C" wp14:editId="72B64228">
+          <wp:anchor distT="0" distB="0" distL="114300" distR="114300" simplePos="0" relativeHeight="251661312" behindDoc="0" locked="0" layoutInCell="1" allowOverlap="1" wp14:anchorId="49650476" wp14:editId="4368FE48">
             <wp:simplePos x="0" y="0"/>
             <wp:positionH relativeFrom="margin">
               <wp:posOffset>1265555</wp:posOffset>
@@ -810,7 +799,7 @@
         <mc:AlternateContent>
           <mc:Choice Requires="wps">
             <w:drawing>
-              <wp:anchor distT="0" distB="0" distL="114300" distR="114300" simplePos="0" relativeHeight="251666432" behindDoc="0" locked="0" layoutInCell="1" allowOverlap="1" wp14:anchorId="7F6E4512" wp14:editId="445CC923">
+              <wp:anchor distT="0" distB="0" distL="114300" distR="114300" simplePos="0" relativeHeight="251664384" behindDoc="0" locked="0" layoutInCell="1" allowOverlap="1" wp14:anchorId="2DEFDAB6" wp14:editId="65A647B0">
                 <wp:simplePos x="0" y="0"/>
                 <wp:positionH relativeFrom="margin">
                   <wp:align>right</wp:align>
@@ -854,7 +843,7 @@
                                 <w:i w:val="0"/>
                                 <w:iCs w:val="0"/>
                                 <w:noProof/>
-                                <w:color w:val="000000" w:themeColor="text1"/>
+                                <w:color w:val="auto"/>
                               </w:rPr>
                             </w:pPr>
                             <w:r>
@@ -862,25 +851,16 @@
                                 <w:rFonts w:ascii="Times New Roman" w:hAnsi="Times New Roman" w:cs="Times New Roman"/>
                                 <w:i w:val="0"/>
                                 <w:iCs w:val="0"/>
-                                <w:color w:val="000000" w:themeColor="text1"/>
+                                <w:color w:val="auto"/>
                               </w:rPr>
-                              <w:t xml:space="preserve">Figure </w:t>
+                              <w:t>Figure 1.</w:t>
                             </w:r>
                             <w:r>
                               <w:rPr>
                                 <w:rFonts w:ascii="Times New Roman" w:hAnsi="Times New Roman" w:cs="Times New Roman"/>
                                 <w:i w:val="0"/>
                                 <w:iCs w:val="0"/>
-                                <w:color w:val="000000" w:themeColor="text1"/>
-                              </w:rPr>
-                              <w:t>1.</w:t>
-                            </w:r>
-                            <w:r>
-                              <w:rPr>
-                                <w:rFonts w:ascii="Times New Roman" w:hAnsi="Times New Roman" w:cs="Times New Roman"/>
-                                <w:i w:val="0"/>
-                                <w:iCs w:val="0"/>
-                                <w:color w:val="000000" w:themeColor="text1"/>
+                                <w:color w:val="auto"/>
                               </w:rPr>
                               <w:fldChar w:fldCharType="begin"/>
                             </w:r>
@@ -889,7 +869,7 @@
                                 <w:rFonts w:ascii="Times New Roman" w:hAnsi="Times New Roman" w:cs="Times New Roman"/>
                                 <w:i w:val="0"/>
                                 <w:iCs w:val="0"/>
-                                <w:color w:val="000000" w:themeColor="text1"/>
+                                <w:color w:val="auto"/>
                               </w:rPr>
                               <w:instrText xml:space="preserve"> SEQ Figure \* ARABIC </w:instrText>
                             </w:r>
@@ -898,7 +878,7 @@
                                 <w:rFonts w:ascii="Times New Roman" w:hAnsi="Times New Roman" w:cs="Times New Roman"/>
                                 <w:i w:val="0"/>
                                 <w:iCs w:val="0"/>
-                                <w:color w:val="000000" w:themeColor="text1"/>
+                                <w:color w:val="auto"/>
                               </w:rPr>
                               <w:fldChar w:fldCharType="separate"/>
                             </w:r>
@@ -908,7 +888,7 @@
                                 <w:i w:val="0"/>
                                 <w:iCs w:val="0"/>
                                 <w:noProof/>
-                                <w:color w:val="000000" w:themeColor="text1"/>
+                                <w:color w:val="auto"/>
                               </w:rPr>
                               <w:t>2</w:t>
                             </w:r>
@@ -917,7 +897,7 @@
                                 <w:rFonts w:ascii="Times New Roman" w:hAnsi="Times New Roman" w:cs="Times New Roman"/>
                                 <w:i w:val="0"/>
                                 <w:iCs w:val="0"/>
-                                <w:color w:val="000000" w:themeColor="text1"/>
+                                <w:color w:val="auto"/>
                               </w:rPr>
                               <w:fldChar w:fldCharType="end"/>
                             </w:r>
@@ -926,7 +906,7 @@
                                 <w:rFonts w:ascii="Times New Roman" w:hAnsi="Times New Roman" w:cs="Times New Roman"/>
                                 <w:i w:val="0"/>
                                 <w:iCs w:val="0"/>
-                                <w:color w:val="000000" w:themeColor="text1"/>
+                                <w:color w:val="auto"/>
                               </w:rPr>
                               <w:t xml:space="preserve">:- </w:t>
                             </w:r>
@@ -935,7 +915,7 @@
                                 <w:rFonts w:ascii="Times New Roman" w:hAnsi="Times New Roman" w:cs="Times New Roman"/>
                                 <w:i w:val="0"/>
                                 <w:iCs w:val="0"/>
-                                <w:color w:val="000000" w:themeColor="text1"/>
+                                <w:color w:val="auto"/>
                                 <w:lang w:val="en-IN"/>
                               </w:rPr>
                               <w:t>Twitter 2006–2010</w:t>
@@ -957,7 +937,7 @@
           </mc:Choice>
           <mc:Fallback>
             <w:pict>
-              <v:shape w14:anchorId="7F6E4512" id="Text Box 7" o:spid="_x0000_s1028" type="#_x0000_t202" style="position:absolute;margin-left:400.1pt;margin-top:134.8pt;width:451.3pt;height:.05pt;z-index:251666432;visibility:visible;mso-wrap-style:square;mso-wrap-distance-left:9pt;mso-wrap-distance-top:0;mso-wrap-distance-right:9pt;mso-wrap-distance-bottom:0;mso-position-horizontal:right;mso-position-horizontal-relative:margin;mso-position-vertical:absolute;mso-position-vertical-relative:text;v-text-anchor:top" o:gfxdata="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" stroked="f">
+              <v:shape w14:anchorId="2DEFDAB6" id="Text Box 7" o:spid="_x0000_s1028" type="#_x0000_t202" style="position:absolute;margin-left:400.1pt;margin-top:134.8pt;width:451.3pt;height:.05pt;z-index:251664384;visibility:visible;mso-wrap-style:square;mso-wrap-distance-left:9pt;mso-wrap-distance-top:0;mso-wrap-distance-right:9pt;mso-wrap-distance-bottom:0;mso-position-horizontal:right;mso-position-horizontal-relative:margin;mso-position-vertical:absolute;mso-position-vertical-relative:text;v-text-anchor:top" o:gfxdata="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" stroked="f">
                 <v:textbox style="mso-fit-shape-to-text:t" inset="0,0,0,0">
                   <w:txbxContent>
                     <w:p>
@@ -969,7 +949,7 @@
                           <w:i w:val="0"/>
                           <w:iCs w:val="0"/>
                           <w:noProof/>
-                          <w:color w:val="000000" w:themeColor="text1"/>
+                          <w:color w:val="auto"/>
                         </w:rPr>
                       </w:pPr>
                       <w:r>
@@ -977,25 +957,16 @@
                           <w:rFonts w:ascii="Times New Roman" w:hAnsi="Times New Roman" w:cs="Times New Roman"/>
                           <w:i w:val="0"/>
                           <w:iCs w:val="0"/>
-                          <w:color w:val="000000" w:themeColor="text1"/>
+                          <w:color w:val="auto"/>
                         </w:rPr>
-                        <w:t xml:space="preserve">Figure </w:t>
+                        <w:t>Figure 1.</w:t>
                       </w:r>
                       <w:r>
                         <w:rPr>
                           <w:rFonts w:ascii="Times New Roman" w:hAnsi="Times New Roman" w:cs="Times New Roman"/>
                           <w:i w:val="0"/>
                           <w:iCs w:val="0"/>
-                          <w:color w:val="000000" w:themeColor="text1"/>
-                        </w:rPr>
-                        <w:t>1.</w:t>
-                      </w:r>
-                      <w:r>
-                        <w:rPr>
-                          <w:rFonts w:ascii="Times New Roman" w:hAnsi="Times New Roman" w:cs="Times New Roman"/>
-                          <w:i w:val="0"/>
-                          <w:iCs w:val="0"/>
-                          <w:color w:val="000000" w:themeColor="text1"/>
+                          <w:color w:val="auto"/>
                         </w:rPr>
                         <w:fldChar w:fldCharType="begin"/>
                       </w:r>
@@ -1004,7 +975,7 @@
                           <w:rFonts w:ascii="Times New Roman" w:hAnsi="Times New Roman" w:cs="Times New Roman"/>
                           <w:i w:val="0"/>
                           <w:iCs w:val="0"/>
-                          <w:color w:val="000000" w:themeColor="text1"/>
+                          <w:color w:val="auto"/>
                         </w:rPr>
                         <w:instrText xml:space="preserve"> SEQ Figure \* ARABIC </w:instrText>
                       </w:r>
@@ -1013,7 +984,7 @@
                           <w:rFonts w:ascii="Times New Roman" w:hAnsi="Times New Roman" w:cs="Times New Roman"/>
                           <w:i w:val="0"/>
                           <w:iCs w:val="0"/>
-                          <w:color w:val="000000" w:themeColor="text1"/>
+                          <w:color w:val="auto"/>
                         </w:rPr>
                         <w:fldChar w:fldCharType="separate"/>
                       </w:r>
@@ -1023,7 +994,7 @@
                           <w:i w:val="0"/>
                           <w:iCs w:val="0"/>
                           <w:noProof/>
-                          <w:color w:val="000000" w:themeColor="text1"/>
+                          <w:color w:val="auto"/>
                         </w:rPr>
                         <w:t>2</w:t>
                       </w:r>
@@ -1032,7 +1003,7 @@
                           <w:rFonts w:ascii="Times New Roman" w:hAnsi="Times New Roman" w:cs="Times New Roman"/>
                           <w:i w:val="0"/>
                           <w:iCs w:val="0"/>
-                          <w:color w:val="000000" w:themeColor="text1"/>
+                          <w:color w:val="auto"/>
                         </w:rPr>
                         <w:fldChar w:fldCharType="end"/>
                       </w:r>
@@ -1041,7 +1012,7 @@
                           <w:rFonts w:ascii="Times New Roman" w:hAnsi="Times New Roman" w:cs="Times New Roman"/>
                           <w:i w:val="0"/>
                           <w:iCs w:val="0"/>
-                          <w:color w:val="000000" w:themeColor="text1"/>
+                          <w:color w:val="auto"/>
                         </w:rPr>
                         <w:t xml:space="preserve">:- </w:t>
                       </w:r>
@@ -1050,7 +1021,7 @@
                           <w:rFonts w:ascii="Times New Roman" w:hAnsi="Times New Roman" w:cs="Times New Roman"/>
                           <w:i w:val="0"/>
                           <w:iCs w:val="0"/>
-                          <w:color w:val="000000" w:themeColor="text1"/>
+                          <w:color w:val="auto"/>
                           <w:lang w:val="en-IN"/>
                         </w:rPr>
                         <w:t>Twitter 2006–2010</w:t>
@@ -1071,7 +1042,7 @@
           <w:lang w:eastAsia="en-GB"/>
         </w:rPr>
         <w:drawing>
-          <wp:anchor distT="0" distB="0" distL="114300" distR="114300" simplePos="0" relativeHeight="251665408" behindDoc="0" locked="0" layoutInCell="1" allowOverlap="1" wp14:anchorId="369D1876" wp14:editId="43C02B0D">
+          <wp:anchor distT="0" distB="0" distL="114300" distR="114300" simplePos="0" relativeHeight="251663360" behindDoc="0" locked="0" layoutInCell="1" allowOverlap="1" wp14:anchorId="37192765" wp14:editId="5B091C37">
             <wp:simplePos x="0" y="0"/>
             <wp:positionH relativeFrom="margin">
               <wp:posOffset>0</wp:posOffset>
@@ -1520,7 +1491,7 @@
           <w:sz w:val="24"/>
           <w:szCs w:val="24"/>
         </w:rPr>
-        <w:t xml:space="preserve">  Such inventions may led Twitter to appear in CSI on November in 2007 as a reliable source. Eventually it had 400,000 tweets posted per quarter in 2007. </w:t>
+        <w:t xml:space="preserve">  Such inventions might lead Twitter to be appeared in CSI on November in 2007 as a reliable source. Eventually it had 400,000 tweets posted per quarter in 2007. </w:t>
       </w:r>
       <w:r>
         <w:rPr>
@@ -1564,7 +1535,7 @@
         <mc:AlternateContent>
           <mc:Choice Requires="wps">
             <w:drawing>
-              <wp:anchor distT="0" distB="0" distL="114300" distR="114300" simplePos="0" relativeHeight="251668480" behindDoc="0" locked="0" layoutInCell="1" allowOverlap="1" wp14:anchorId="3E4076CD" wp14:editId="4A1A7196">
+              <wp:anchor distT="0" distB="0" distL="114300" distR="114300" simplePos="0" relativeHeight="251666432" behindDoc="0" locked="0" layoutInCell="1" allowOverlap="1" wp14:anchorId="078C519C" wp14:editId="2D23892B">
                 <wp:simplePos x="0" y="0"/>
                 <wp:positionH relativeFrom="column">
                   <wp:posOffset>2256155</wp:posOffset>
@@ -1608,7 +1579,7 @@
                                 <w:i w:val="0"/>
                                 <w:iCs w:val="0"/>
                                 <w:noProof/>
-                                <w:color w:val="000000" w:themeColor="text1"/>
+                                <w:color w:val="auto"/>
                                 <w:sz w:val="24"/>
                                 <w:szCs w:val="24"/>
                               </w:rPr>
@@ -1618,6 +1589,7 @@
                                 <w:rFonts w:ascii="Times New Roman" w:hAnsi="Times New Roman" w:cs="Times New Roman"/>
                                 <w:i w:val="0"/>
                                 <w:iCs w:val="0"/>
+                                <w:color w:val="auto"/>
                               </w:rPr>
                               <w:t>Figure 1.</w:t>
                             </w:r>
@@ -1626,6 +1598,7 @@
                                 <w:rFonts w:ascii="Times New Roman" w:hAnsi="Times New Roman" w:cs="Times New Roman"/>
                                 <w:i w:val="0"/>
                                 <w:iCs w:val="0"/>
+                                <w:color w:val="auto"/>
                               </w:rPr>
                               <w:fldChar w:fldCharType="begin"/>
                             </w:r>
@@ -1634,6 +1607,7 @@
                                 <w:rFonts w:ascii="Times New Roman" w:hAnsi="Times New Roman" w:cs="Times New Roman"/>
                                 <w:i w:val="0"/>
                                 <w:iCs w:val="0"/>
+                                <w:color w:val="auto"/>
                               </w:rPr>
                               <w:instrText xml:space="preserve"> SEQ Figure \* ARABIC </w:instrText>
                             </w:r>
@@ -1642,6 +1616,7 @@
                                 <w:rFonts w:ascii="Times New Roman" w:hAnsi="Times New Roman" w:cs="Times New Roman"/>
                                 <w:i w:val="0"/>
                                 <w:iCs w:val="0"/>
+                                <w:color w:val="auto"/>
                               </w:rPr>
                               <w:fldChar w:fldCharType="separate"/>
                             </w:r>
@@ -1651,6 +1626,7 @@
                                 <w:i w:val="0"/>
                                 <w:iCs w:val="0"/>
                                 <w:noProof/>
+                                <w:color w:val="auto"/>
                               </w:rPr>
                               <w:t>3</w:t>
                             </w:r>
@@ -1659,6 +1635,7 @@
                                 <w:rFonts w:ascii="Times New Roman" w:hAnsi="Times New Roman" w:cs="Times New Roman"/>
                                 <w:i w:val="0"/>
                                 <w:iCs w:val="0"/>
+                                <w:color w:val="auto"/>
                               </w:rPr>
                               <w:fldChar w:fldCharType="end"/>
                             </w:r>
@@ -1667,6 +1644,7 @@
                                 <w:rFonts w:ascii="Times New Roman" w:hAnsi="Times New Roman" w:cs="Times New Roman"/>
                                 <w:i w:val="0"/>
                                 <w:iCs w:val="0"/>
+                                <w:color w:val="auto"/>
                               </w:rPr>
                               <w:t xml:space="preserve">:- </w:t>
                             </w:r>
@@ -1675,6 +1653,7 @@
                                 <w:rFonts w:ascii="Times New Roman" w:hAnsi="Times New Roman" w:cs="Times New Roman"/>
                                 <w:i w:val="0"/>
                                 <w:iCs w:val="0"/>
+                                <w:color w:val="auto"/>
                                 <w:lang w:val="en-IN"/>
                               </w:rPr>
                               <w:t>Twitter in Japan</w:t>
@@ -1696,7 +1675,7 @@
           </mc:Choice>
           <mc:Fallback>
             <w:pict>
-              <v:shape w14:anchorId="3E4076CD" id="Text Box 9" o:spid="_x0000_s1029" type="#_x0000_t202" style="position:absolute;margin-left:177.65pt;margin-top:206.45pt;width:302.25pt;height:.05pt;z-index:251668480;visibility:visible;mso-wrap-style:square;mso-wrap-distance-left:9pt;mso-wrap-distance-top:0;mso-wrap-distance-right:9pt;mso-wrap-distance-bottom:0;mso-position-horizontal:absolute;mso-position-horizontal-relative:text;mso-position-vertical:absolute;mso-position-vertical-relative:text;v-text-anchor:top" o:gfxdata="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" stroked="f">
+              <v:shape w14:anchorId="078C519C" id="Text Box 9" o:spid="_x0000_s1029" type="#_x0000_t202" style="position:absolute;margin-left:177.65pt;margin-top:206.45pt;width:302.25pt;height:.05pt;z-index:251666432;visibility:visible;mso-wrap-style:square;mso-wrap-distance-left:9pt;mso-wrap-distance-top:0;mso-wrap-distance-right:9pt;mso-wrap-distance-bottom:0;mso-position-horizontal:absolute;mso-position-horizontal-relative:text;mso-position-vertical:absolute;mso-position-vertical-relative:text;v-text-anchor:top" o:gfxdata="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" stroked="f">
                 <v:textbox style="mso-fit-shape-to-text:t" inset="0,0,0,0">
                   <w:txbxContent>
                     <w:p>
@@ -1708,7 +1687,7 @@
                           <w:i w:val="0"/>
                           <w:iCs w:val="0"/>
                           <w:noProof/>
-                          <w:color w:val="000000" w:themeColor="text1"/>
+                          <w:color w:val="auto"/>
                           <w:sz w:val="24"/>
                           <w:szCs w:val="24"/>
                         </w:rPr>
@@ -1718,6 +1697,7 @@
                           <w:rFonts w:ascii="Times New Roman" w:hAnsi="Times New Roman" w:cs="Times New Roman"/>
                           <w:i w:val="0"/>
                           <w:iCs w:val="0"/>
+                          <w:color w:val="auto"/>
                         </w:rPr>
                         <w:t>Figure 1.</w:t>
                       </w:r>
@@ -1726,6 +1706,7 @@
                           <w:rFonts w:ascii="Times New Roman" w:hAnsi="Times New Roman" w:cs="Times New Roman"/>
                           <w:i w:val="0"/>
                           <w:iCs w:val="0"/>
+                          <w:color w:val="auto"/>
                         </w:rPr>
                         <w:fldChar w:fldCharType="begin"/>
                       </w:r>
@@ -1734,6 +1715,7 @@
                           <w:rFonts w:ascii="Times New Roman" w:hAnsi="Times New Roman" w:cs="Times New Roman"/>
                           <w:i w:val="0"/>
                           <w:iCs w:val="0"/>
+                          <w:color w:val="auto"/>
                         </w:rPr>
                         <w:instrText xml:space="preserve"> SEQ Figure \* ARABIC </w:instrText>
                       </w:r>
@@ -1742,6 +1724,7 @@
                           <w:rFonts w:ascii="Times New Roman" w:hAnsi="Times New Roman" w:cs="Times New Roman"/>
                           <w:i w:val="0"/>
                           <w:iCs w:val="0"/>
+                          <w:color w:val="auto"/>
                         </w:rPr>
                         <w:fldChar w:fldCharType="separate"/>
                       </w:r>
@@ -1751,6 +1734,7 @@
                           <w:i w:val="0"/>
                           <w:iCs w:val="0"/>
                           <w:noProof/>
+                          <w:color w:val="auto"/>
                         </w:rPr>
                         <w:t>3</w:t>
                       </w:r>
@@ -1759,6 +1743,7 @@
                           <w:rFonts w:ascii="Times New Roman" w:hAnsi="Times New Roman" w:cs="Times New Roman"/>
                           <w:i w:val="0"/>
                           <w:iCs w:val="0"/>
+                          <w:color w:val="auto"/>
                         </w:rPr>
                         <w:fldChar w:fldCharType="end"/>
                       </w:r>
@@ -1767,6 +1752,7 @@
                           <w:rFonts w:ascii="Times New Roman" w:hAnsi="Times New Roman" w:cs="Times New Roman"/>
                           <w:i w:val="0"/>
                           <w:iCs w:val="0"/>
+                          <w:color w:val="auto"/>
                         </w:rPr>
                         <w:t xml:space="preserve">:- </w:t>
                       </w:r>
@@ -1775,6 +1761,7 @@
                           <w:rFonts w:ascii="Times New Roman" w:hAnsi="Times New Roman" w:cs="Times New Roman"/>
                           <w:i w:val="0"/>
                           <w:iCs w:val="0"/>
+                          <w:color w:val="auto"/>
                           <w:lang w:val="en-IN"/>
                         </w:rPr>
                         <w:t>Twitter in Japan</w:t>
@@ -1798,7 +1785,7 @@
           <w:lang w:eastAsia="en-GB"/>
         </w:rPr>
         <w:drawing>
-          <wp:anchor distT="0" distB="0" distL="114300" distR="114300" simplePos="0" relativeHeight="251667456" behindDoc="0" locked="0" layoutInCell="1" allowOverlap="1" wp14:anchorId="73845C88" wp14:editId="37DED3D4">
+          <wp:anchor distT="0" distB="0" distL="114300" distR="114300" simplePos="0" relativeHeight="251665408" behindDoc="0" locked="0" layoutInCell="1" allowOverlap="1" wp14:anchorId="4751F2A3" wp14:editId="2DD64403">
             <wp:simplePos x="0" y="0"/>
             <wp:positionH relativeFrom="margin">
               <wp:posOffset>2256155</wp:posOffset>
@@ -2105,7 +2092,7 @@
           <w:sz w:val="24"/>
           <w:szCs w:val="24"/>
         </w:rPr>
-        <w:t xml:space="preserve"> So on June 11 in 2009, Twitter had to launch the beta version of their ‘Verified Accounts’ which was let famous people to announce their Twitter account name. </w:t>
+        <w:t xml:space="preserve"> So on June 11 in 2009, Twitter had to launch the beta version of their ‘Verified Accounts’ which was letting famous people to announce their Twitter account name. </w:t>
       </w:r>
       <w:r>
         <w:rPr>
@@ -2192,7 +2179,7 @@
         <mc:AlternateContent>
           <mc:Choice Requires="wps">
             <w:drawing>
-              <wp:anchor distT="0" distB="0" distL="114300" distR="114300" simplePos="0" relativeHeight="251670528" behindDoc="0" locked="0" layoutInCell="1" allowOverlap="1" wp14:anchorId="7A7140C2" wp14:editId="65CE3D06">
+              <wp:anchor distT="0" distB="0" distL="114300" distR="114300" simplePos="0" relativeHeight="251668480" behindDoc="0" locked="0" layoutInCell="1" allowOverlap="1" wp14:anchorId="0FFBF70B" wp14:editId="50410D34">
                 <wp:simplePos x="0" y="0"/>
                 <wp:positionH relativeFrom="column">
                   <wp:posOffset>-1270</wp:posOffset>
@@ -2236,6 +2223,7 @@
                                 <w:i w:val="0"/>
                                 <w:iCs w:val="0"/>
                                 <w:noProof/>
+                                <w:color w:val="auto"/>
                                 <w:sz w:val="32"/>
                                 <w:szCs w:val="32"/>
                               </w:rPr>
@@ -2245,22 +2233,16 @@
                                 <w:rFonts w:ascii="Times New Roman" w:hAnsi="Times New Roman" w:cs="Times New Roman"/>
                                 <w:i w:val="0"/>
                                 <w:iCs w:val="0"/>
+                                <w:color w:val="auto"/>
                               </w:rPr>
-                              <w:t>Figure 1.4</w:t>
+                              <w:t xml:space="preserve">Figure 1.4:- Twitter </w:t>
                             </w:r>
                             <w:r>
                               <w:rPr>
                                 <w:rFonts w:ascii="Times New Roman" w:hAnsi="Times New Roman" w:cs="Times New Roman"/>
                                 <w:i w:val="0"/>
                                 <w:iCs w:val="0"/>
-                              </w:rPr>
-                              <w:t xml:space="preserve">:- </w:t>
-                            </w:r>
-                            <w:r>
-                              <w:rPr>
-                                <w:rFonts w:ascii="Times New Roman" w:hAnsi="Times New Roman" w:cs="Times New Roman"/>
-                                <w:i w:val="0"/>
-                                <w:iCs w:val="0"/>
+                                <w:color w:val="auto"/>
                                 <w:lang w:val="en-IN"/>
                               </w:rPr>
                               <w:t>2010–2012</w:t>
@@ -2282,7 +2264,7 @@
           </mc:Choice>
           <mc:Fallback>
             <w:pict>
-              <v:shape w14:anchorId="7A7140C2" id="Text Box 11" o:spid="_x0000_s1030" type="#_x0000_t202" style="position:absolute;margin-left:-.1pt;margin-top:120.5pt;width:451.3pt;height:.05pt;z-index:251670528;visibility:visible;mso-wrap-style:square;mso-wrap-distance-left:9pt;mso-wrap-distance-top:0;mso-wrap-distance-right:9pt;mso-wrap-distance-bottom:0;mso-position-horizontal:absolute;mso-position-horizontal-relative:text;mso-position-vertical:absolute;mso-position-vertical-relative:text;v-text-anchor:top" o:gfxdata="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" stroked="f">
+              <v:shape w14:anchorId="0FFBF70B" id="Text Box 11" o:spid="_x0000_s1030" type="#_x0000_t202" style="position:absolute;margin-left:-.1pt;margin-top:120.5pt;width:451.3pt;height:.05pt;z-index:251668480;visibility:visible;mso-wrap-style:square;mso-wrap-distance-left:9pt;mso-wrap-distance-top:0;mso-wrap-distance-right:9pt;mso-wrap-distance-bottom:0;mso-position-horizontal:absolute;mso-position-horizontal-relative:text;mso-position-vertical:absolute;mso-position-vertical-relative:text;v-text-anchor:top" o:gfxdata="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" stroked="f">
                 <v:textbox style="mso-fit-shape-to-text:t" inset="0,0,0,0">
                   <w:txbxContent>
                     <w:p>
@@ -2294,6 +2276,7 @@
                           <w:i w:val="0"/>
                           <w:iCs w:val="0"/>
                           <w:noProof/>
+                          <w:color w:val="auto"/>
                           <w:sz w:val="32"/>
                           <w:szCs w:val="32"/>
                         </w:rPr>
@@ -2303,22 +2286,16 @@
                           <w:rFonts w:ascii="Times New Roman" w:hAnsi="Times New Roman" w:cs="Times New Roman"/>
                           <w:i w:val="0"/>
                           <w:iCs w:val="0"/>
+                          <w:color w:val="auto"/>
                         </w:rPr>
-                        <w:t>Figure 1.4</w:t>
+                        <w:t xml:space="preserve">Figure 1.4:- Twitter </w:t>
                       </w:r>
                       <w:r>
                         <w:rPr>
                           <w:rFonts w:ascii="Times New Roman" w:hAnsi="Times New Roman" w:cs="Times New Roman"/>
                           <w:i w:val="0"/>
                           <w:iCs w:val="0"/>
-                        </w:rPr>
-                        <w:t xml:space="preserve">:- </w:t>
-                      </w:r>
-                      <w:r>
-                        <w:rPr>
-                          <w:rFonts w:ascii="Times New Roman" w:hAnsi="Times New Roman" w:cs="Times New Roman"/>
-                          <w:i w:val="0"/>
-                          <w:iCs w:val="0"/>
+                          <w:color w:val="auto"/>
                           <w:lang w:val="en-IN"/>
                         </w:rPr>
                         <w:t>2010–2012</w:t>
@@ -2341,7 +2318,7 @@
           <w:lang w:eastAsia="en-GB"/>
         </w:rPr>
         <w:drawing>
-          <wp:anchor distT="0" distB="0" distL="114300" distR="114300" simplePos="0" relativeHeight="251669504" behindDoc="0" locked="0" layoutInCell="1" allowOverlap="1" wp14:anchorId="3407F469" wp14:editId="303822D5">
+          <wp:anchor distT="0" distB="0" distL="114300" distR="114300" simplePos="0" relativeHeight="251667456" behindDoc="0" locked="0" layoutInCell="1" allowOverlap="1" wp14:anchorId="6AA4642C" wp14:editId="3FA3D57C">
             <wp:simplePos x="0" y="0"/>
             <wp:positionH relativeFrom="margin">
               <wp:posOffset>-1270</wp:posOffset>
@@ -2413,6 +2390,567 @@
         </w:tabs>
         <w:rPr>
           <w:rFonts w:ascii="Times New Roman" w:hAnsi="Times New Roman" w:cs="Times New Roman"/>
+          <w:color w:val="000000" w:themeColor="text1"/>
+          <w:sz w:val="24"/>
+          <w:szCs w:val="24"/>
+        </w:rPr>
+      </w:pPr>
+      <w:r>
+        <w:rPr>
+          <w:rFonts w:ascii="Times New Roman" w:hAnsi="Times New Roman" w:cs="Times New Roman"/>
+          <w:color w:val="000000" w:themeColor="text1"/>
+          <w:sz w:val="24"/>
+          <w:szCs w:val="24"/>
+        </w:rPr>
+        <w:t>When</w:t>
+      </w:r>
+      <w:r>
+        <w:rPr>
+          <w:rFonts w:ascii="Times New Roman" w:hAnsi="Times New Roman" w:cs="Times New Roman"/>
+          <w:color w:val="000000" w:themeColor="text1"/>
+          <w:sz w:val="24"/>
+          <w:szCs w:val="24"/>
+        </w:rPr>
+        <w:t xml:space="preserve"> moving to 2010 earthquake in Chile which occurred on Saturday, February 27, at 03:34:14 local time; Twitter couldn’t be a reliable source. It was started to tweet critical </w:t>
+      </w:r>
+      <w:r>
+        <w:rPr>
+          <w:rFonts w:ascii="Times New Roman" w:hAnsi="Times New Roman" w:cs="Times New Roman"/>
+          <w:color w:val="000000" w:themeColor="text1"/>
+          <w:sz w:val="24"/>
+          <w:szCs w:val="24"/>
+        </w:rPr>
+        <w:lastRenderedPageBreak/>
+        <w:t>information such as missing people, deceased people, tsunami alerts and other emerging topics in the hours and days after the earthquake.</w:t>
+      </w:r>
+      <w:r>
+        <w:rPr>
+          <w:rFonts w:ascii="Times New Roman" w:hAnsi="Times New Roman" w:cs="Times New Roman"/>
+          <w:color w:val="000000" w:themeColor="text1"/>
+          <w:sz w:val="24"/>
+          <w:szCs w:val="24"/>
+          <w:vertAlign w:val="superscript"/>
+        </w:rPr>
+        <w:t xml:space="preserve"> </w:t>
+      </w:r>
+      <w:r>
+        <w:rPr>
+          <w:rFonts w:ascii="Times New Roman" w:hAnsi="Times New Roman" w:cs="Times New Roman"/>
+          <w:color w:val="000000" w:themeColor="text1"/>
+          <w:sz w:val="24"/>
+          <w:szCs w:val="24"/>
+          <w:vertAlign w:val="superscript"/>
+        </w:rPr>
+        <w:t>[54]</w:t>
+      </w:r>
+      <w:r>
+        <w:rPr>
+          <w:rFonts w:ascii="Times New Roman" w:hAnsi="Times New Roman" w:cs="Times New Roman"/>
+          <w:color w:val="000000" w:themeColor="text1"/>
+          <w:sz w:val="24"/>
+          <w:szCs w:val="24"/>
+        </w:rPr>
+        <w:t xml:space="preserve"> But there’s a relief to say that all the telecommunications including Internet had intermittent in Chile for the first 48 hours. So we can assume that Twitter users might not use any media often during such an inconsistent period.  </w:t>
+      </w:r>
+    </w:p>
+    <w:p>
+      <w:pPr>
+        <w:tabs>
+          <w:tab w:val="left" w:pos="3810"/>
+        </w:tabs>
+        <w:rPr>
+          <w:rFonts w:ascii="Times New Roman" w:hAnsi="Times New Roman" w:cs="Times New Roman"/>
+          <w:color w:val="000000" w:themeColor="text1"/>
+          <w:sz w:val="24"/>
+          <w:szCs w:val="24"/>
+        </w:rPr>
+      </w:pPr>
+      <w:r>
+        <w:rPr>
+          <w:noProof/>
+          <w:lang w:eastAsia="en-GB"/>
+        </w:rPr>
+        <mc:AlternateContent>
+          <mc:Choice Requires="wps">
+            <w:drawing>
+              <wp:anchor distT="0" distB="0" distL="114300" distR="114300" simplePos="0" relativeHeight="251670528" behindDoc="0" locked="0" layoutInCell="1" allowOverlap="1" wp14:anchorId="0B41C64C" wp14:editId="756119B0">
+                <wp:simplePos x="0" y="0"/>
+                <wp:positionH relativeFrom="column">
+                  <wp:posOffset>260350</wp:posOffset>
+                </wp:positionH>
+                <wp:positionV relativeFrom="paragraph">
+                  <wp:posOffset>3430905</wp:posOffset>
+                </wp:positionV>
+                <wp:extent cx="5210810" cy="635"/>
+                <wp:effectExtent l="0" t="0" r="0" b="0"/>
+                <wp:wrapSquare wrapText="bothSides"/>
+                <wp:docPr id="13" name="Text Box 13"/>
+                <wp:cNvGraphicFramePr/>
+                <a:graphic xmlns:a="http://schemas.openxmlformats.org/drawingml/2006/main">
+                  <a:graphicData uri="http://schemas.microsoft.com/office/word/2010/wordprocessingShape">
+                    <wps:wsp>
+                      <wps:cNvSpPr txBox="1"/>
+                      <wps:spPr>
+                        <a:xfrm>
+                          <a:off x="0" y="0"/>
+                          <a:ext cx="5210810" cy="635"/>
+                        </a:xfrm>
+                        <a:prstGeom prst="rect">
+                          <a:avLst/>
+                        </a:prstGeom>
+                        <a:solidFill>
+                          <a:prstClr val="white"/>
+                        </a:solidFill>
+                        <a:ln>
+                          <a:noFill/>
+                        </a:ln>
+                        <a:effectLst/>
+                      </wps:spPr>
+                      <wps:txbx>
+                        <w:txbxContent>
+                          <w:p>
+                            <w:pPr>
+                              <w:pStyle w:val="Caption"/>
+                              <w:jc w:val="center"/>
+                              <w:rPr>
+                                <w:rFonts w:ascii="Times New Roman" w:hAnsi="Times New Roman" w:cs="Times New Roman"/>
+                                <w:i w:val="0"/>
+                                <w:iCs w:val="0"/>
+                                <w:noProof/>
+                                <w:color w:val="auto"/>
+                                <w:sz w:val="24"/>
+                                <w:szCs w:val="24"/>
+                              </w:rPr>
+                            </w:pPr>
+                            <w:r>
+                              <w:rPr>
+                                <w:rFonts w:ascii="Times New Roman" w:hAnsi="Times New Roman" w:cs="Times New Roman"/>
+                                <w:i w:val="0"/>
+                                <w:iCs w:val="0"/>
+                                <w:color w:val="auto"/>
+                              </w:rPr>
+                              <w:t>Figure 1.</w:t>
+                            </w:r>
+                            <w:r>
+                              <w:rPr>
+                                <w:rFonts w:ascii="Times New Roman" w:hAnsi="Times New Roman" w:cs="Times New Roman"/>
+                                <w:i w:val="0"/>
+                                <w:iCs w:val="0"/>
+                                <w:color w:val="auto"/>
+                              </w:rPr>
+                              <w:t>5</w:t>
+                            </w:r>
+                            <w:r>
+                              <w:rPr>
+                                <w:rFonts w:ascii="Times New Roman" w:hAnsi="Times New Roman" w:cs="Times New Roman"/>
+                                <w:i w:val="0"/>
+                                <w:iCs w:val="0"/>
+                                <w:color w:val="auto"/>
+                              </w:rPr>
+                              <w:t xml:space="preserve">:- </w:t>
+                            </w:r>
+                            <w:r>
+                              <w:rPr>
+                                <w:rFonts w:ascii="Times New Roman" w:hAnsi="Times New Roman" w:cs="Times New Roman"/>
+                                <w:i w:val="0"/>
+                                <w:iCs w:val="0"/>
+                                <w:color w:val="auto"/>
+                                <w:lang w:val="en-IN"/>
+                              </w:rPr>
+                              <w:t>Twitter Activities</w:t>
+                            </w:r>
+                          </w:p>
+                        </w:txbxContent>
+                      </wps:txbx>
+                      <wps:bodyPr rot="0" spcFirstLastPara="0" vertOverflow="overflow" horzOverflow="overflow" vert="horz" wrap="square" lIns="0" tIns="0" rIns="0" bIns="0" numCol="1" spcCol="0" rtlCol="0" fromWordArt="0" anchor="t" anchorCtr="0" forceAA="0" compatLnSpc="1">
+                        <a:prstTxWarp prst="textNoShape">
+                          <a:avLst/>
+                        </a:prstTxWarp>
+                        <a:spAutoFit/>
+                      </wps:bodyPr>
+                    </wps:wsp>
+                  </a:graphicData>
+                </a:graphic>
+              </wp:anchor>
+            </w:drawing>
+          </mc:Choice>
+          <mc:Fallback>
+            <w:pict>
+              <v:shape w14:anchorId="0B41C64C" id="Text Box 13" o:spid="_x0000_s1031" type="#_x0000_t202" style="position:absolute;margin-left:20.5pt;margin-top:270.15pt;width:410.3pt;height:.05pt;z-index:251670528;visibility:visible;mso-wrap-style:square;mso-wrap-distance-left:9pt;mso-wrap-distance-top:0;mso-wrap-distance-right:9pt;mso-wrap-distance-bottom:0;mso-position-horizontal:absolute;mso-position-horizontal-relative:text;mso-position-vertical:absolute;mso-position-vertical-relative:text;v-text-anchor:top" o:gfxdata="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" stroked="f">
+                <v:textbox style="mso-fit-shape-to-text:t" inset="0,0,0,0">
+                  <w:txbxContent>
+                    <w:p>
+                      <w:pPr>
+                        <w:pStyle w:val="Caption"/>
+                        <w:jc w:val="center"/>
+                        <w:rPr>
+                          <w:rFonts w:ascii="Times New Roman" w:hAnsi="Times New Roman" w:cs="Times New Roman"/>
+                          <w:i w:val="0"/>
+                          <w:iCs w:val="0"/>
+                          <w:noProof/>
+                          <w:color w:val="auto"/>
+                          <w:sz w:val="24"/>
+                          <w:szCs w:val="24"/>
+                        </w:rPr>
+                      </w:pPr>
+                      <w:r>
+                        <w:rPr>
+                          <w:rFonts w:ascii="Times New Roman" w:hAnsi="Times New Roman" w:cs="Times New Roman"/>
+                          <w:i w:val="0"/>
+                          <w:iCs w:val="0"/>
+                          <w:color w:val="auto"/>
+                        </w:rPr>
+                        <w:t>Figure 1.</w:t>
+                      </w:r>
+                      <w:r>
+                        <w:rPr>
+                          <w:rFonts w:ascii="Times New Roman" w:hAnsi="Times New Roman" w:cs="Times New Roman"/>
+                          <w:i w:val="0"/>
+                          <w:iCs w:val="0"/>
+                          <w:color w:val="auto"/>
+                        </w:rPr>
+                        <w:t>5</w:t>
+                      </w:r>
+                      <w:r>
+                        <w:rPr>
+                          <w:rFonts w:ascii="Times New Roman" w:hAnsi="Times New Roman" w:cs="Times New Roman"/>
+                          <w:i w:val="0"/>
+                          <w:iCs w:val="0"/>
+                          <w:color w:val="auto"/>
+                        </w:rPr>
+                        <w:t xml:space="preserve">:- </w:t>
+                      </w:r>
+                      <w:r>
+                        <w:rPr>
+                          <w:rFonts w:ascii="Times New Roman" w:hAnsi="Times New Roman" w:cs="Times New Roman"/>
+                          <w:i w:val="0"/>
+                          <w:iCs w:val="0"/>
+                          <w:color w:val="auto"/>
+                          <w:lang w:val="en-IN"/>
+                        </w:rPr>
+                        <w:t>Twitter Activities</w:t>
+                      </w:r>
+                    </w:p>
+                  </w:txbxContent>
+                </v:textbox>
+                <w10:wrap type="square"/>
+              </v:shape>
+            </w:pict>
+          </mc:Fallback>
+        </mc:AlternateContent>
+      </w:r>
+      <w:r>
+        <w:rPr>
+          <w:rFonts w:ascii="Times New Roman" w:hAnsi="Times New Roman" w:cs="Times New Roman"/>
+          <w:noProof/>
+          <w:color w:val="000000" w:themeColor="text1"/>
+          <w:sz w:val="24"/>
+          <w:szCs w:val="24"/>
+          <w:lang w:eastAsia="en-GB"/>
+        </w:rPr>
+        <w:drawing>
+          <wp:anchor distT="0" distB="0" distL="114300" distR="114300" simplePos="0" relativeHeight="251669504" behindDoc="0" locked="0" layoutInCell="1" allowOverlap="1" wp14:anchorId="29236B1A" wp14:editId="4ED08927">
+            <wp:simplePos x="0" y="0"/>
+            <wp:positionH relativeFrom="margin">
+              <wp:posOffset>260350</wp:posOffset>
+            </wp:positionH>
+            <wp:positionV relativeFrom="margin">
+              <wp:posOffset>1088390</wp:posOffset>
+            </wp:positionV>
+            <wp:extent cx="5210810" cy="3143250"/>
+            <wp:effectExtent l="0" t="0" r="8890" b="0"/>
+            <wp:wrapSquare wrapText="bothSides"/>
+            <wp:docPr id="12" name="Picture 12"/>
+            <wp:cNvGraphicFramePr>
+              <a:graphicFrameLocks xmlns:a="http://schemas.openxmlformats.org/drawingml/2006/main" noChangeAspect="1"/>
+            </wp:cNvGraphicFramePr>
+            <a:graphic xmlns:a="http://schemas.openxmlformats.org/drawingml/2006/main">
+              <a:graphicData uri="http://schemas.openxmlformats.org/drawingml/2006/picture">
+                <pic:pic xmlns:pic="http://schemas.openxmlformats.org/drawingml/2006/picture">
+                  <pic:nvPicPr>
+                    <pic:cNvPr id="12" name="2010EarthQuake.PNG"/>
+                    <pic:cNvPicPr/>
+                  </pic:nvPicPr>
+                  <pic:blipFill>
+                    <a:blip r:embed="rId9">
+                      <a:extLst>
+                        <a:ext uri="{28A0092B-C50C-407E-A947-70E740481C1C}">
+                          <a14:useLocalDpi xmlns:a14="http://schemas.microsoft.com/office/drawing/2010/main" val="0"/>
+                        </a:ext>
+                      </a:extLst>
+                    </a:blip>
+                    <a:stretch>
+                      <a:fillRect/>
+                    </a:stretch>
+                  </pic:blipFill>
+                  <pic:spPr>
+                    <a:xfrm>
+                      <a:off x="0" y="0"/>
+                      <a:ext cx="5210810" cy="3143250"/>
+                    </a:xfrm>
+                    <a:prstGeom prst="rect">
+                      <a:avLst/>
+                    </a:prstGeom>
+                  </pic:spPr>
+                </pic:pic>
+              </a:graphicData>
+            </a:graphic>
+          </wp:anchor>
+        </w:drawing>
+      </w:r>
+    </w:p>
+    <w:p>
+      <w:pPr>
+        <w:tabs>
+          <w:tab w:val="left" w:pos="3810"/>
+        </w:tabs>
+        <w:rPr>
+          <w:rFonts w:ascii="Times New Roman" w:hAnsi="Times New Roman" w:cs="Times New Roman"/>
+          <w:color w:val="000000" w:themeColor="text1"/>
+          <w:sz w:val="24"/>
+          <w:szCs w:val="24"/>
+        </w:rPr>
+      </w:pPr>
+      <w:r>
+        <w:rPr>
+          <w:rFonts w:ascii="Times New Roman" w:hAnsi="Times New Roman" w:cs="Times New Roman"/>
+          <w:color w:val="000000" w:themeColor="text1"/>
+          <w:sz w:val="24"/>
+          <w:szCs w:val="24"/>
+        </w:rPr>
+        <w:t xml:space="preserve">Other reason for accepting twitter was unreliable in that incident is to discriminate what were the rumours and what were the confirmed news. Even though that was not their software fault that was totally the matter of reliability of tweets, since they were disseminated through twitter also my opinion is Twitter should be responsible there. According to Figure 1.5, tweets were increasing after few days </w:t>
+      </w:r>
+      <w:r>
+        <w:rPr>
+          <w:rFonts w:ascii="Times New Roman" w:hAnsi="Times New Roman" w:cs="Times New Roman"/>
+          <w:color w:val="000000" w:themeColor="text1"/>
+          <w:sz w:val="24"/>
+          <w:szCs w:val="24"/>
+        </w:rPr>
+        <w:t>roughly</w:t>
+      </w:r>
+      <w:r>
+        <w:rPr>
+          <w:rFonts w:ascii="Times New Roman" w:hAnsi="Times New Roman" w:cs="Times New Roman"/>
+          <w:color w:val="000000" w:themeColor="text1"/>
+          <w:sz w:val="24"/>
+          <w:szCs w:val="24"/>
+        </w:rPr>
+        <w:t xml:space="preserve"> which was not a good sign for reliability of Twitter. </w:t>
+      </w:r>
+    </w:p>
+    <w:p>
+      <w:pPr>
+        <w:tabs>
+          <w:tab w:val="left" w:pos="3810"/>
+        </w:tabs>
+        <w:rPr>
+          <w:rFonts w:ascii="Times New Roman" w:hAnsi="Times New Roman" w:cs="Times New Roman"/>
+          <w:color w:val="000000" w:themeColor="text1"/>
+          <w:sz w:val="24"/>
+          <w:szCs w:val="24"/>
+        </w:rPr>
+      </w:pPr>
+      <w:r>
+        <w:rPr>
+          <w:rFonts w:ascii="Times New Roman" w:hAnsi="Times New Roman" w:cs="Times New Roman"/>
+          <w:color w:val="000000" w:themeColor="text1"/>
+          <w:sz w:val="24"/>
+          <w:szCs w:val="24"/>
+        </w:rPr>
+        <w:t xml:space="preserve">But there were more facts to prove Twitter didn’t get unreliable even in 2010. As examples in FIFA World Cup, 2940 tweets were posted per second in the 30 second period of time and 3085 tweets were tweeted per second in NBA Finals which both of events were happened on June. </w:t>
+      </w:r>
+      <w:r>
+        <w:rPr>
+          <w:rFonts w:ascii="Times New Roman" w:hAnsi="Times New Roman" w:cs="Times New Roman"/>
+          <w:color w:val="000000" w:themeColor="text1"/>
+          <w:sz w:val="24"/>
+          <w:szCs w:val="24"/>
+          <w:vertAlign w:val="superscript"/>
+        </w:rPr>
+        <w:t>[47]</w:t>
+      </w:r>
+    </w:p>
+    <w:p>
+      <w:pPr>
+        <w:tabs>
+          <w:tab w:val="left" w:pos="3810"/>
+        </w:tabs>
+        <w:rPr>
+          <w:rFonts w:ascii="Times New Roman" w:hAnsi="Times New Roman" w:cs="Times New Roman"/>
+          <w:color w:val="000000" w:themeColor="text1"/>
+          <w:sz w:val="24"/>
+          <w:szCs w:val="24"/>
+        </w:rPr>
+      </w:pPr>
+      <w:r>
+        <w:rPr>
+          <w:rFonts w:ascii="Times New Roman" w:hAnsi="Times New Roman" w:cs="Times New Roman"/>
+          <w:color w:val="000000" w:themeColor="text1"/>
+          <w:sz w:val="24"/>
+          <w:szCs w:val="24"/>
+        </w:rPr>
+        <w:t>Back in 2011</w:t>
+      </w:r>
+      <w:r>
+        <w:rPr>
+          <w:rFonts w:ascii="Times New Roman" w:hAnsi="Times New Roman" w:cs="Times New Roman"/>
+          <w:color w:val="000000" w:themeColor="text1"/>
+          <w:sz w:val="24"/>
+          <w:szCs w:val="24"/>
+        </w:rPr>
+        <w:t xml:space="preserve"> establishing of some official football club accounts on Twitter was happened. </w:t>
+      </w:r>
+      <w:r>
+        <w:rPr>
+          <w:rFonts w:ascii="Times New Roman" w:hAnsi="Times New Roman" w:cs="Times New Roman"/>
+          <w:color w:val="000000" w:themeColor="text1"/>
+          <w:sz w:val="24"/>
+          <w:szCs w:val="24"/>
+          <w:vertAlign w:val="superscript"/>
+        </w:rPr>
+        <w:t>[45</w:t>
+      </w:r>
+      <w:r>
+        <w:rPr>
+          <w:rFonts w:ascii="Times New Roman" w:hAnsi="Times New Roman" w:cs="Times New Roman"/>
+          <w:color w:val="000000" w:themeColor="text1"/>
+          <w:sz w:val="24"/>
+          <w:szCs w:val="24"/>
+          <w:vertAlign w:val="superscript"/>
+        </w:rPr>
+        <w:t>]</w:t>
+      </w:r>
+      <w:r>
+        <w:rPr>
+          <w:rFonts w:ascii="Times New Roman" w:hAnsi="Times New Roman" w:cs="Times New Roman"/>
+          <w:color w:val="000000" w:themeColor="text1"/>
+          <w:sz w:val="24"/>
+          <w:szCs w:val="24"/>
+        </w:rPr>
+        <w:t xml:space="preserve"> And launching of Twitter follow button, photo sharing service, link shortening service was occurred in the same year. </w:t>
+      </w:r>
+      <w:r>
+        <w:rPr>
+          <w:rFonts w:ascii="Times New Roman" w:hAnsi="Times New Roman" w:cs="Times New Roman"/>
+          <w:color w:val="000000" w:themeColor="text1"/>
+          <w:sz w:val="24"/>
+          <w:szCs w:val="24"/>
+          <w:vertAlign w:val="superscript"/>
+        </w:rPr>
+        <w:t>[44</w:t>
+      </w:r>
+      <w:r>
+        <w:rPr>
+          <w:rFonts w:ascii="Times New Roman" w:hAnsi="Times New Roman" w:cs="Times New Roman"/>
+          <w:color w:val="000000" w:themeColor="text1"/>
+          <w:sz w:val="24"/>
+          <w:szCs w:val="24"/>
+          <w:vertAlign w:val="superscript"/>
+        </w:rPr>
+        <w:t>]</w:t>
+      </w:r>
+      <w:r>
+        <w:rPr>
+          <w:rFonts w:ascii="Times New Roman" w:hAnsi="Times New Roman" w:cs="Times New Roman"/>
+          <w:color w:val="000000" w:themeColor="text1"/>
+          <w:sz w:val="24"/>
+          <w:szCs w:val="24"/>
+        </w:rPr>
+        <w:t xml:space="preserve"> Those facts could contribute Twitter to reach its’ 100 million active users logging in at least once a month </w:t>
+      </w:r>
+      <w:r>
+        <w:rPr>
+          <w:rFonts w:ascii="Times New Roman" w:hAnsi="Times New Roman" w:cs="Times New Roman"/>
+          <w:color w:val="000000" w:themeColor="text1"/>
+          <w:sz w:val="24"/>
+          <w:szCs w:val="24"/>
+          <w:vertAlign w:val="superscript"/>
+        </w:rPr>
+        <w:t xml:space="preserve">[14] </w:t>
+      </w:r>
+      <w:r>
+        <w:rPr>
+          <w:rFonts w:ascii="Times New Roman" w:hAnsi="Times New Roman" w:cs="Times New Roman"/>
+          <w:color w:val="000000" w:themeColor="text1"/>
+          <w:sz w:val="24"/>
+          <w:szCs w:val="24"/>
+        </w:rPr>
+        <w:t xml:space="preserve">while conserving their reliability quality for a long time. </w:t>
+      </w:r>
+    </w:p>
+    <w:p>
+      <w:pPr>
+        <w:tabs>
+          <w:tab w:val="left" w:pos="3810"/>
+        </w:tabs>
+      </w:pPr>
+      <w:r>
+        <w:rPr>
+          <w:rFonts w:ascii="Times New Roman" w:hAnsi="Times New Roman" w:cs="Times New Roman"/>
+          <w:color w:val="000000" w:themeColor="text1"/>
+          <w:sz w:val="24"/>
+          <w:szCs w:val="24"/>
+        </w:rPr>
+        <w:t>Twitter made a partnership with Russian search engine called Yandex in 2012. Within a short period Yandex could find the value of it because of its real time news feeds.</w:t>
+      </w:r>
+      <w:r>
+        <w:rPr>
+          <w:rFonts w:ascii="Times New Roman" w:hAnsi="Times New Roman" w:cs="Times New Roman"/>
+          <w:color w:val="000000" w:themeColor="text1"/>
+          <w:sz w:val="24"/>
+          <w:szCs w:val="24"/>
+          <w:vertAlign w:val="superscript"/>
+        </w:rPr>
+        <w:t xml:space="preserve"> </w:t>
+      </w:r>
+      <w:r>
+        <w:rPr>
+          <w:rFonts w:ascii="Times New Roman" w:hAnsi="Times New Roman" w:cs="Times New Roman"/>
+          <w:color w:val="000000" w:themeColor="text1"/>
+          <w:sz w:val="24"/>
+          <w:szCs w:val="24"/>
+          <w:vertAlign w:val="superscript"/>
+        </w:rPr>
+        <w:t>[43</w:t>
+      </w:r>
+      <w:r>
+        <w:rPr>
+          <w:rFonts w:ascii="Times New Roman" w:hAnsi="Times New Roman" w:cs="Times New Roman"/>
+          <w:color w:val="000000" w:themeColor="text1"/>
+          <w:sz w:val="24"/>
+          <w:szCs w:val="24"/>
+          <w:vertAlign w:val="superscript"/>
+        </w:rPr>
+        <w:t>]</w:t>
+      </w:r>
+      <w:r>
+        <w:rPr>
+          <w:rFonts w:ascii="Times New Roman" w:hAnsi="Times New Roman" w:cs="Times New Roman"/>
+          <w:color w:val="000000" w:themeColor="text1"/>
+          <w:sz w:val="24"/>
+          <w:szCs w:val="24"/>
+          <w:vertAlign w:val="superscript"/>
+        </w:rPr>
+        <w:t xml:space="preserve"> </w:t>
+      </w:r>
+      <w:r>
+        <w:rPr>
+          <w:rFonts w:ascii="Times New Roman" w:hAnsi="Times New Roman" w:cs="Times New Roman"/>
+          <w:color w:val="000000" w:themeColor="text1"/>
+          <w:sz w:val="24"/>
+          <w:szCs w:val="24"/>
+        </w:rPr>
+        <w:t>As below in Figure 1.6, Twitter changed their logo again and still (2017) that is remaining same.</w:t>
+      </w:r>
+    </w:p>
+    <w:p>
+      <w:pPr>
+        <w:tabs>
+          <w:tab w:val="left" w:pos="3810"/>
+        </w:tabs>
+        <w:rPr>
+          <w:rFonts w:ascii="Times New Roman" w:hAnsi="Times New Roman" w:cs="Times New Roman"/>
           <w:b/>
           <w:bCs/>
           <w:color w:val="000000" w:themeColor="text1"/>
@@ -2422,6 +2960,693 @@
       </w:pPr>
     </w:p>
     <w:p>
+      <w:pPr>
+        <w:tabs>
+          <w:tab w:val="left" w:pos="3810"/>
+        </w:tabs>
+        <w:rPr>
+          <w:rFonts w:ascii="Times New Roman" w:hAnsi="Times New Roman" w:cs="Times New Roman"/>
+          <w:color w:val="000000" w:themeColor="text1"/>
+          <w:sz w:val="24"/>
+          <w:szCs w:val="24"/>
+        </w:rPr>
+      </w:pPr>
+      <w:r>
+        <w:rPr>
+          <w:noProof/>
+          <w:lang w:eastAsia="en-GB"/>
+        </w:rPr>
+        <w:lastRenderedPageBreak/>
+        <mc:AlternateContent>
+          <mc:Choice Requires="wps">
+            <w:drawing>
+              <wp:anchor distT="0" distB="0" distL="114300" distR="114300" simplePos="0" relativeHeight="251672576" behindDoc="0" locked="0" layoutInCell="1" allowOverlap="1" wp14:anchorId="312A8CAA" wp14:editId="48631406">
+                <wp:simplePos x="0" y="0"/>
+                <wp:positionH relativeFrom="margin">
+                  <wp:posOffset>-381000</wp:posOffset>
+                </wp:positionH>
+                <wp:positionV relativeFrom="paragraph">
+                  <wp:posOffset>1621155</wp:posOffset>
+                </wp:positionV>
+                <wp:extent cx="2390775" cy="635"/>
+                <wp:effectExtent l="0" t="0" r="9525" b="8255"/>
+                <wp:wrapSquare wrapText="bothSides"/>
+                <wp:docPr id="15" name="Text Box 15"/>
+                <wp:cNvGraphicFramePr/>
+                <a:graphic xmlns:a="http://schemas.openxmlformats.org/drawingml/2006/main">
+                  <a:graphicData uri="http://schemas.microsoft.com/office/word/2010/wordprocessingShape">
+                    <wps:wsp>
+                      <wps:cNvSpPr txBox="1"/>
+                      <wps:spPr>
+                        <a:xfrm>
+                          <a:off x="0" y="0"/>
+                          <a:ext cx="2390775" cy="635"/>
+                        </a:xfrm>
+                        <a:prstGeom prst="rect">
+                          <a:avLst/>
+                        </a:prstGeom>
+                        <a:solidFill>
+                          <a:prstClr val="white"/>
+                        </a:solidFill>
+                        <a:ln>
+                          <a:noFill/>
+                        </a:ln>
+                        <a:effectLst/>
+                      </wps:spPr>
+                      <wps:txbx>
+                        <w:txbxContent>
+                          <w:p>
+                            <w:pPr>
+                              <w:pStyle w:val="Caption"/>
+                              <w:jc w:val="center"/>
+                              <w:rPr>
+                                <w:rFonts w:ascii="Times New Roman" w:hAnsi="Times New Roman" w:cs="Times New Roman"/>
+                                <w:i w:val="0"/>
+                                <w:iCs w:val="0"/>
+                                <w:noProof/>
+                                <w:color w:val="000000" w:themeColor="text1"/>
+                                <w:sz w:val="32"/>
+                                <w:szCs w:val="32"/>
+                              </w:rPr>
+                            </w:pPr>
+                            <w:r>
+                              <w:rPr>
+                                <w:rFonts w:ascii="Times New Roman" w:hAnsi="Times New Roman" w:cs="Times New Roman"/>
+                                <w:i w:val="0"/>
+                                <w:iCs w:val="0"/>
+                                <w:color w:val="000000" w:themeColor="text1"/>
+                              </w:rPr>
+                              <w:t xml:space="preserve">Figure </w:t>
+                            </w:r>
+                            <w:r>
+                              <w:rPr>
+                                <w:rFonts w:ascii="Times New Roman" w:hAnsi="Times New Roman" w:cs="Times New Roman"/>
+                                <w:i w:val="0"/>
+                                <w:iCs w:val="0"/>
+                                <w:color w:val="000000" w:themeColor="text1"/>
+                              </w:rPr>
+                              <w:t>1.6:-</w:t>
+                            </w:r>
+                            <w:r>
+                              <w:rPr>
+                                <w:rFonts w:ascii="Times New Roman" w:hAnsi="Times New Roman" w:cs="Times New Roman"/>
+                                <w:i w:val="0"/>
+                                <w:iCs w:val="0"/>
+                                <w:color w:val="000000" w:themeColor="text1"/>
+                                <w:lang w:val="en-IN"/>
+                              </w:rPr>
+                              <w:t xml:space="preserve"> Twitter 2012 -present</w:t>
+                            </w:r>
+                          </w:p>
+                        </w:txbxContent>
+                      </wps:txbx>
+                      <wps:bodyPr rot="0" spcFirstLastPara="0" vertOverflow="overflow" horzOverflow="overflow" vert="horz" wrap="square" lIns="0" tIns="0" rIns="0" bIns="0" numCol="1" spcCol="0" rtlCol="0" fromWordArt="0" anchor="t" anchorCtr="0" forceAA="0" compatLnSpc="1">
+                        <a:prstTxWarp prst="textNoShape">
+                          <a:avLst/>
+                        </a:prstTxWarp>
+                        <a:spAutoFit/>
+                      </wps:bodyPr>
+                    </wps:wsp>
+                  </a:graphicData>
+                </a:graphic>
+              </wp:anchor>
+            </w:drawing>
+          </mc:Choice>
+          <mc:Fallback>
+            <w:pict>
+              <v:shape w14:anchorId="312A8CAA" id="Text Box 15" o:spid="_x0000_s1032" type="#_x0000_t202" style="position:absolute;margin-left:-30pt;margin-top:127.65pt;width:188.25pt;height:.05pt;z-index:251672576;visibility:visible;mso-wrap-style:square;mso-wrap-distance-left:9pt;mso-wrap-distance-top:0;mso-wrap-distance-right:9pt;mso-wrap-distance-bottom:0;mso-position-horizontal:absolute;mso-position-horizontal-relative:margin;mso-position-vertical:absolute;mso-position-vertical-relative:text;v-text-anchor:top" o:gfxdata="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" stroked="f">
+                <v:textbox style="mso-fit-shape-to-text:t" inset="0,0,0,0">
+                  <w:txbxContent>
+                    <w:p>
+                      <w:pPr>
+                        <w:pStyle w:val="Caption"/>
+                        <w:jc w:val="center"/>
+                        <w:rPr>
+                          <w:rFonts w:ascii="Times New Roman" w:hAnsi="Times New Roman" w:cs="Times New Roman"/>
+                          <w:i w:val="0"/>
+                          <w:iCs w:val="0"/>
+                          <w:noProof/>
+                          <w:color w:val="000000" w:themeColor="text1"/>
+                          <w:sz w:val="32"/>
+                          <w:szCs w:val="32"/>
+                        </w:rPr>
+                      </w:pPr>
+                      <w:r>
+                        <w:rPr>
+                          <w:rFonts w:ascii="Times New Roman" w:hAnsi="Times New Roman" w:cs="Times New Roman"/>
+                          <w:i w:val="0"/>
+                          <w:iCs w:val="0"/>
+                          <w:color w:val="000000" w:themeColor="text1"/>
+                        </w:rPr>
+                        <w:t xml:space="preserve">Figure </w:t>
+                      </w:r>
+                      <w:r>
+                        <w:rPr>
+                          <w:rFonts w:ascii="Times New Roman" w:hAnsi="Times New Roman" w:cs="Times New Roman"/>
+                          <w:i w:val="0"/>
+                          <w:iCs w:val="0"/>
+                          <w:color w:val="000000" w:themeColor="text1"/>
+                        </w:rPr>
+                        <w:t>1.6:-</w:t>
+                      </w:r>
+                      <w:r>
+                        <w:rPr>
+                          <w:rFonts w:ascii="Times New Roman" w:hAnsi="Times New Roman" w:cs="Times New Roman"/>
+                          <w:i w:val="0"/>
+                          <w:iCs w:val="0"/>
+                          <w:color w:val="000000" w:themeColor="text1"/>
+                          <w:lang w:val="en-IN"/>
+                        </w:rPr>
+                        <w:t xml:space="preserve"> Twitter 2012 -present</w:t>
+                      </w:r>
+                    </w:p>
+                  </w:txbxContent>
+                </v:textbox>
+                <w10:wrap type="square" anchorx="margin"/>
+              </v:shape>
+            </w:pict>
+          </mc:Fallback>
+        </mc:AlternateContent>
+      </w:r>
+      <w:r>
+        <w:rPr>
+          <w:rFonts w:ascii="Times New Roman" w:hAnsi="Times New Roman" w:cs="Times New Roman"/>
+          <w:noProof/>
+          <w:color w:val="000000" w:themeColor="text1"/>
+          <w:sz w:val="32"/>
+          <w:szCs w:val="32"/>
+          <w:lang w:eastAsia="en-GB"/>
+        </w:rPr>
+        <w:drawing>
+          <wp:anchor distT="0" distB="0" distL="114300" distR="114300" simplePos="0" relativeHeight="251671552" behindDoc="0" locked="0" layoutInCell="1" allowOverlap="1" wp14:anchorId="1C0401D9" wp14:editId="60C7A93D">
+            <wp:simplePos x="0" y="0"/>
+            <wp:positionH relativeFrom="margin">
+              <wp:posOffset>273685</wp:posOffset>
+            </wp:positionH>
+            <wp:positionV relativeFrom="margin">
+              <wp:align>top</wp:align>
+            </wp:positionV>
+            <wp:extent cx="1733550" cy="1409700"/>
+            <wp:effectExtent l="0" t="0" r="0" b="0"/>
+            <wp:wrapSquare wrapText="bothSides"/>
+            <wp:docPr id="14" name="Picture 14"/>
+            <wp:cNvGraphicFramePr>
+              <a:graphicFrameLocks xmlns:a="http://schemas.openxmlformats.org/drawingml/2006/main" noChangeAspect="1"/>
+            </wp:cNvGraphicFramePr>
+            <a:graphic xmlns:a="http://schemas.openxmlformats.org/drawingml/2006/main">
+              <a:graphicData uri="http://schemas.openxmlformats.org/drawingml/2006/picture">
+                <pic:pic xmlns:pic="http://schemas.openxmlformats.org/drawingml/2006/picture">
+                  <pic:nvPicPr>
+                    <pic:cNvPr id="14" name="Twitter_2012_logo.png"/>
+                    <pic:cNvPicPr/>
+                  </pic:nvPicPr>
+                  <pic:blipFill>
+                    <a:blip r:embed="rId10">
+                      <a:extLst>
+                        <a:ext uri="{28A0092B-C50C-407E-A947-70E740481C1C}">
+                          <a14:useLocalDpi xmlns:a14="http://schemas.microsoft.com/office/drawing/2010/main" val="0"/>
+                        </a:ext>
+                      </a:extLst>
+                    </a:blip>
+                    <a:stretch>
+                      <a:fillRect/>
+                    </a:stretch>
+                  </pic:blipFill>
+                  <pic:spPr>
+                    <a:xfrm>
+                      <a:off x="0" y="0"/>
+                      <a:ext cx="1733550" cy="1409700"/>
+                    </a:xfrm>
+                    <a:prstGeom prst="rect">
+                      <a:avLst/>
+                    </a:prstGeom>
+                  </pic:spPr>
+                </pic:pic>
+              </a:graphicData>
+            </a:graphic>
+            <wp14:sizeRelH relativeFrom="margin">
+              <wp14:pctWidth>0</wp14:pctWidth>
+            </wp14:sizeRelH>
+            <wp14:sizeRelV relativeFrom="margin">
+              <wp14:pctHeight>0</wp14:pctHeight>
+            </wp14:sizeRelV>
+          </wp:anchor>
+        </w:drawing>
+      </w:r>
+      <w:r>
+        <w:rPr>
+          <w:rFonts w:ascii="Times New Roman" w:hAnsi="Times New Roman" w:cs="Times New Roman"/>
+          <w:color w:val="000000" w:themeColor="text1"/>
+          <w:sz w:val="24"/>
+          <w:szCs w:val="24"/>
+        </w:rPr>
+        <w:t xml:space="preserve">It has reported that 140 million active users and 340    million daily tweets were tweeted by the time of March 2012. </w:t>
+      </w:r>
+      <w:r>
+        <w:rPr>
+          <w:rFonts w:ascii="Times New Roman" w:hAnsi="Times New Roman" w:cs="Times New Roman"/>
+          <w:color w:val="000000" w:themeColor="text1"/>
+          <w:sz w:val="24"/>
+          <w:szCs w:val="24"/>
+          <w:vertAlign w:val="superscript"/>
+        </w:rPr>
+        <w:t>[1]</w:t>
+      </w:r>
+      <w:r>
+        <w:rPr>
+          <w:rFonts w:ascii="Times New Roman" w:hAnsi="Times New Roman" w:cs="Times New Roman"/>
+          <w:color w:val="000000" w:themeColor="text1"/>
+          <w:sz w:val="24"/>
+          <w:szCs w:val="24"/>
+        </w:rPr>
+        <w:t xml:space="preserve"> Due to such kind of enhancement of the Twitter reliability, Nielsen and Twitter entered a multi-year agreement in December 2012 to produce social TV ratings which is called as the Nielsen Twitter TV Rating.</w:t>
+      </w:r>
+      <w:r>
+        <w:rPr>
+          <w:rFonts w:ascii="Times New Roman" w:hAnsi="Times New Roman" w:cs="Times New Roman"/>
+          <w:color w:val="000000" w:themeColor="text1"/>
+          <w:sz w:val="24"/>
+          <w:szCs w:val="24"/>
+          <w:vertAlign w:val="superscript"/>
+        </w:rPr>
+        <w:t xml:space="preserve"> </w:t>
+      </w:r>
+      <w:r>
+        <w:rPr>
+          <w:rFonts w:ascii="Times New Roman" w:hAnsi="Times New Roman" w:cs="Times New Roman"/>
+          <w:color w:val="000000" w:themeColor="text1"/>
+          <w:sz w:val="24"/>
+          <w:szCs w:val="24"/>
+          <w:vertAlign w:val="superscript"/>
+        </w:rPr>
+        <w:t>[14]</w:t>
+      </w:r>
+      <w:r>
+        <w:rPr>
+          <w:rFonts w:ascii="Times New Roman" w:hAnsi="Times New Roman" w:cs="Times New Roman"/>
+          <w:color w:val="000000" w:themeColor="text1"/>
+          <w:sz w:val="24"/>
+          <w:szCs w:val="24"/>
+        </w:rPr>
+        <w:t xml:space="preserve"> It     was founded that there were more than 200 million active users with 400 million daily tweets when Twitter reached   its seventh birthday.</w:t>
+      </w:r>
+      <w:r>
+        <w:rPr>
+          <w:rFonts w:ascii="Times New Roman" w:hAnsi="Times New Roman" w:cs="Times New Roman"/>
+          <w:color w:val="000000" w:themeColor="text1"/>
+          <w:sz w:val="24"/>
+          <w:szCs w:val="24"/>
+          <w:vertAlign w:val="superscript"/>
+        </w:rPr>
+        <w:t xml:space="preserve"> </w:t>
+      </w:r>
+      <w:r>
+        <w:rPr>
+          <w:rFonts w:ascii="Times New Roman" w:hAnsi="Times New Roman" w:cs="Times New Roman"/>
+          <w:color w:val="000000" w:themeColor="text1"/>
+          <w:sz w:val="24"/>
+          <w:szCs w:val="24"/>
+          <w:vertAlign w:val="superscript"/>
+        </w:rPr>
+        <w:t>[34]</w:t>
+      </w:r>
+      <w:r>
+        <w:rPr>
+          <w:rFonts w:ascii="Times New Roman" w:hAnsi="Times New Roman" w:cs="Times New Roman"/>
+          <w:color w:val="000000" w:themeColor="text1"/>
+          <w:sz w:val="24"/>
+          <w:szCs w:val="24"/>
+        </w:rPr>
+        <w:t xml:space="preserve"> It was included as one of the top ten most visited websites in the world in 2013. </w:t>
+      </w:r>
+      <w:r>
+        <w:rPr>
+          <w:rFonts w:ascii="Times New Roman" w:hAnsi="Times New Roman" w:cs="Times New Roman"/>
+          <w:color w:val="000000" w:themeColor="text1"/>
+          <w:sz w:val="24"/>
+          <w:szCs w:val="24"/>
+          <w:vertAlign w:val="superscript"/>
+        </w:rPr>
+        <w:t>[14]</w:t>
+      </w:r>
+    </w:p>
+    <w:p>
+      <w:pPr>
+        <w:tabs>
+          <w:tab w:val="left" w:pos="3810"/>
+        </w:tabs>
+        <w:rPr>
+          <w:rFonts w:ascii="Times New Roman" w:hAnsi="Times New Roman" w:cs="Times New Roman"/>
+          <w:b/>
+          <w:bCs/>
+          <w:color w:val="000000" w:themeColor="text1"/>
+          <w:sz w:val="32"/>
+          <w:szCs w:val="32"/>
+        </w:rPr>
+      </w:pPr>
+    </w:p>
+    <w:p>
+      <w:pPr>
+        <w:tabs>
+          <w:tab w:val="left" w:pos="3810"/>
+        </w:tabs>
+        <w:rPr>
+          <w:rFonts w:ascii="Times New Roman" w:hAnsi="Times New Roman" w:cs="Times New Roman"/>
+          <w:color w:val="000000" w:themeColor="text1"/>
+          <w:sz w:val="24"/>
+          <w:szCs w:val="24"/>
+          <w:vertAlign w:val="superscript"/>
+        </w:rPr>
+      </w:pPr>
+      <w:r>
+        <w:rPr>
+          <w:rFonts w:ascii="Times New Roman" w:hAnsi="Times New Roman" w:cs="Times New Roman"/>
+          <w:color w:val="000000" w:themeColor="text1"/>
+          <w:sz w:val="24"/>
+          <w:szCs w:val="24"/>
+        </w:rPr>
+        <w:t xml:space="preserve">As reliability downtimes happened in almost all the years, in 2013 also it was revealed that at least 5% accounts on Twitter are fraudulent. The reason behind that was the Twitterbots which is a computer program. It can tweet, retweet and follow other accounts automatically. </w:t>
+      </w:r>
+      <w:r>
+        <w:rPr>
+          <w:rFonts w:ascii="Times New Roman" w:hAnsi="Times New Roman" w:cs="Times New Roman"/>
+          <w:color w:val="000000" w:themeColor="text1"/>
+          <w:sz w:val="24"/>
+          <w:szCs w:val="24"/>
+          <w:vertAlign w:val="superscript"/>
+        </w:rPr>
+        <w:t>[14]</w:t>
+      </w:r>
+    </w:p>
+    <w:p>
+      <w:pPr>
+        <w:tabs>
+          <w:tab w:val="left" w:pos="3810"/>
+        </w:tabs>
+        <w:rPr>
+          <w:rFonts w:ascii="Times New Roman" w:hAnsi="Times New Roman" w:cs="Times New Roman"/>
+          <w:color w:val="000000" w:themeColor="text1"/>
+          <w:sz w:val="24"/>
+          <w:szCs w:val="24"/>
+        </w:rPr>
+      </w:pPr>
+      <w:r>
+        <w:rPr>
+          <w:rFonts w:ascii="Times New Roman" w:hAnsi="Times New Roman" w:cs="Times New Roman"/>
+          <w:color w:val="000000" w:themeColor="text1"/>
+          <w:sz w:val="24"/>
+          <w:szCs w:val="24"/>
+        </w:rPr>
+        <w:t xml:space="preserve">While other companies started cooperating with Twitter, it also commenced to build partnership with others. So in 2014, it was announced a new connection with IBM in order to improve business goals and customer interactions. </w:t>
+      </w:r>
+      <w:r>
+        <w:rPr>
+          <w:rFonts w:ascii="Times New Roman" w:hAnsi="Times New Roman" w:cs="Times New Roman"/>
+          <w:color w:val="000000" w:themeColor="text1"/>
+          <w:sz w:val="24"/>
+          <w:szCs w:val="24"/>
+          <w:vertAlign w:val="superscript"/>
+        </w:rPr>
+        <w:t>[14]</w:t>
+      </w:r>
+      <w:r>
+        <w:rPr>
+          <w:rFonts w:ascii="Times New Roman" w:hAnsi="Times New Roman" w:cs="Times New Roman"/>
+          <w:color w:val="000000" w:themeColor="text1"/>
+          <w:sz w:val="24"/>
+          <w:szCs w:val="24"/>
+        </w:rPr>
+        <w:t xml:space="preserve"> We can predict that making a partnership with IBM would be another turning point in their evolution of reliability. </w:t>
+      </w:r>
+    </w:p>
+    <w:p>
+      <w:pPr>
+        <w:tabs>
+          <w:tab w:val="left" w:pos="3810"/>
+        </w:tabs>
+        <w:rPr>
+          <w:rFonts w:ascii="Times New Roman" w:hAnsi="Times New Roman" w:cs="Times New Roman"/>
+          <w:color w:val="000000" w:themeColor="text1"/>
+          <w:sz w:val="24"/>
+          <w:szCs w:val="24"/>
+        </w:rPr>
+      </w:pPr>
+      <w:r>
+        <w:rPr>
+          <w:rFonts w:ascii="Times New Roman" w:hAnsi="Times New Roman" w:cs="Times New Roman"/>
+          <w:color w:val="000000" w:themeColor="text1"/>
+          <w:sz w:val="24"/>
+          <w:szCs w:val="24"/>
+        </w:rPr>
+        <w:t xml:space="preserve">When stepping forward to another year in 2015, Twitter could </w:t>
+      </w:r>
+      <w:r>
+        <w:rPr>
+          <w:rFonts w:ascii="Times New Roman" w:hAnsi="Times New Roman" w:cs="Times New Roman"/>
+          <w:color w:val="000000" w:themeColor="text1"/>
+          <w:sz w:val="24"/>
+          <w:szCs w:val="24"/>
+        </w:rPr>
+        <w:t xml:space="preserve">privilege </w:t>
+      </w:r>
+      <w:r>
+        <w:rPr>
+          <w:rFonts w:ascii="Times New Roman" w:hAnsi="Times New Roman" w:cs="Times New Roman"/>
+          <w:color w:val="000000" w:themeColor="text1"/>
+          <w:sz w:val="24"/>
+          <w:szCs w:val="24"/>
+        </w:rPr>
+        <w:t xml:space="preserve">for another innovative feature called TweetDeck. </w:t>
+      </w:r>
+      <w:r>
+        <w:rPr>
+          <w:rFonts w:ascii="Times New Roman" w:hAnsi="Times New Roman" w:cs="Times New Roman"/>
+          <w:color w:val="000000" w:themeColor="text1"/>
+          <w:sz w:val="24"/>
+          <w:szCs w:val="24"/>
+          <w:vertAlign w:val="superscript"/>
+        </w:rPr>
+        <w:t>[43]</w:t>
+      </w:r>
+      <w:r>
+        <w:rPr>
+          <w:rFonts w:ascii="Times New Roman" w:hAnsi="Times New Roman" w:cs="Times New Roman"/>
+          <w:color w:val="000000" w:themeColor="text1"/>
+          <w:sz w:val="24"/>
+          <w:szCs w:val="24"/>
+        </w:rPr>
+        <w:t xml:space="preserve"> It allows people to share team accounts. Interesting part of there is no need to share the passwords among even the group members which could preserve the security aspects. Since it deserves the security, reliability also getting increased with this new function. </w:t>
+      </w:r>
+    </w:p>
+    <w:p>
+      <w:pPr>
+        <w:tabs>
+          <w:tab w:val="left" w:pos="3810"/>
+        </w:tabs>
+        <w:rPr>
+          <w:rFonts w:ascii="Times New Roman" w:hAnsi="Times New Roman" w:cs="Times New Roman"/>
+          <w:color w:val="000000" w:themeColor="text1"/>
+          <w:sz w:val="24"/>
+          <w:szCs w:val="24"/>
+        </w:rPr>
+      </w:pPr>
+      <w:r>
+        <w:rPr>
+          <w:rFonts w:ascii="Times New Roman" w:hAnsi="Times New Roman" w:cs="Times New Roman"/>
+          <w:color w:val="000000" w:themeColor="text1"/>
+          <w:sz w:val="24"/>
+          <w:szCs w:val="24"/>
+        </w:rPr>
+        <w:t>In last year, Twitter had more than 319 million active users per month. And also it could prove that it is the largest media for breaking news when 40 million election related tweets were sent on the US presidential election.</w:t>
+      </w:r>
+      <w:r>
+        <w:rPr>
+          <w:rFonts w:ascii="Times New Roman" w:hAnsi="Times New Roman" w:cs="Times New Roman"/>
+          <w:color w:val="000000" w:themeColor="text1"/>
+          <w:sz w:val="24"/>
+          <w:szCs w:val="24"/>
+          <w:vertAlign w:val="superscript"/>
+        </w:rPr>
+        <w:t xml:space="preserve"> </w:t>
+      </w:r>
+      <w:r>
+        <w:rPr>
+          <w:rFonts w:ascii="Times New Roman" w:hAnsi="Times New Roman" w:cs="Times New Roman"/>
+          <w:color w:val="000000" w:themeColor="text1"/>
+          <w:sz w:val="24"/>
+          <w:szCs w:val="24"/>
+          <w:vertAlign w:val="superscript"/>
+        </w:rPr>
+        <w:t>[14]</w:t>
+      </w:r>
+      <w:r>
+        <w:rPr>
+          <w:rFonts w:ascii="Times New Roman" w:hAnsi="Times New Roman" w:cs="Times New Roman"/>
+          <w:color w:val="000000" w:themeColor="text1"/>
+          <w:sz w:val="24"/>
+          <w:szCs w:val="24"/>
+        </w:rPr>
+        <w:t xml:space="preserve"> So there is no second word of how the reliability had been improved by 2016. </w:t>
+      </w:r>
+    </w:p>
+    <w:p>
+      <w:pPr>
+        <w:tabs>
+          <w:tab w:val="left" w:pos="3810"/>
+        </w:tabs>
+        <w:rPr>
+          <w:rFonts w:ascii="Times New Roman" w:hAnsi="Times New Roman" w:cs="Times New Roman"/>
+          <w:color w:val="000000" w:themeColor="text1"/>
+          <w:sz w:val="24"/>
+          <w:szCs w:val="24"/>
+        </w:rPr>
+      </w:pPr>
+      <w:r>
+        <w:rPr>
+          <w:rFonts w:ascii="Times New Roman" w:hAnsi="Times New Roman" w:cs="Times New Roman"/>
+          <w:color w:val="000000" w:themeColor="text1"/>
+          <w:sz w:val="24"/>
+          <w:szCs w:val="24"/>
+        </w:rPr>
+        <w:t>When we come to the current year, it has introduced “Twitter Lite” recently in April 2017.</w:t>
+      </w:r>
+      <w:r>
+        <w:rPr>
+          <w:rFonts w:ascii="Times New Roman" w:hAnsi="Times New Roman" w:cs="Times New Roman"/>
+          <w:color w:val="000000" w:themeColor="text1"/>
+          <w:sz w:val="24"/>
+          <w:szCs w:val="24"/>
+          <w:vertAlign w:val="superscript"/>
+        </w:rPr>
+        <w:t xml:space="preserve"> </w:t>
+      </w:r>
+      <w:r>
+        <w:rPr>
+          <w:rFonts w:ascii="Times New Roman" w:hAnsi="Times New Roman" w:cs="Times New Roman"/>
+          <w:color w:val="000000" w:themeColor="text1"/>
+          <w:sz w:val="24"/>
+          <w:szCs w:val="24"/>
+        </w:rPr>
+        <w:t>It is a progressive web app which can be used for regions with unreliable internet connections.</w:t>
+      </w:r>
+      <w:r>
+        <w:rPr>
+          <w:rFonts w:ascii="Times New Roman" w:hAnsi="Times New Roman" w:cs="Times New Roman"/>
+          <w:color w:val="000000" w:themeColor="text1"/>
+          <w:sz w:val="24"/>
+          <w:szCs w:val="24"/>
+        </w:rPr>
+        <w:t xml:space="preserve"> </w:t>
+      </w:r>
+      <w:r>
+        <w:rPr>
+          <w:rFonts w:ascii="Times New Roman" w:hAnsi="Times New Roman" w:cs="Times New Roman"/>
+          <w:color w:val="000000" w:themeColor="text1"/>
+          <w:sz w:val="24"/>
+          <w:szCs w:val="24"/>
+          <w:vertAlign w:val="superscript"/>
+        </w:rPr>
+        <w:t>[14]</w:t>
+      </w:r>
+      <w:r>
+        <w:rPr>
+          <w:rFonts w:ascii="Times New Roman" w:hAnsi="Times New Roman" w:cs="Times New Roman"/>
+          <w:color w:val="000000" w:themeColor="text1"/>
+          <w:sz w:val="24"/>
+          <w:szCs w:val="24"/>
+        </w:rPr>
+        <w:t xml:space="preserve"> Therefore we can confirm that they are still thinking and assure about the reliability of their product Twitter.  </w:t>
+      </w:r>
+    </w:p>
+    <w:p>
+      <w:pPr>
+        <w:tabs>
+          <w:tab w:val="left" w:pos="3810"/>
+        </w:tabs>
+        <w:rPr>
+          <w:rFonts w:ascii="Times New Roman" w:hAnsi="Times New Roman" w:cs="Times New Roman"/>
+          <w:b/>
+          <w:bCs/>
+          <w:color w:val="000000" w:themeColor="text1"/>
+          <w:sz w:val="32"/>
+          <w:szCs w:val="32"/>
+        </w:rPr>
+      </w:pPr>
+    </w:p>
+    <w:p>
+      <w:pPr>
+        <w:tabs>
+          <w:tab w:val="left" w:pos="3810"/>
+        </w:tabs>
+        <w:rPr>
+          <w:rFonts w:ascii="Times New Roman" w:hAnsi="Times New Roman" w:cs="Times New Roman"/>
+          <w:b/>
+          <w:bCs/>
+          <w:color w:val="000000" w:themeColor="text1"/>
+          <w:sz w:val="32"/>
+          <w:szCs w:val="32"/>
+        </w:rPr>
+      </w:pPr>
+    </w:p>
+    <w:p>
+      <w:pPr>
+        <w:tabs>
+          <w:tab w:val="left" w:pos="3810"/>
+        </w:tabs>
+        <w:rPr>
+          <w:rFonts w:ascii="Times New Roman" w:hAnsi="Times New Roman" w:cs="Times New Roman"/>
+          <w:b/>
+          <w:bCs/>
+          <w:color w:val="000000" w:themeColor="text1"/>
+          <w:sz w:val="32"/>
+          <w:szCs w:val="32"/>
+        </w:rPr>
+      </w:pPr>
+    </w:p>
+    <w:p>
+      <w:pPr>
+        <w:tabs>
+          <w:tab w:val="left" w:pos="3810"/>
+        </w:tabs>
+        <w:rPr>
+          <w:rFonts w:ascii="Times New Roman" w:hAnsi="Times New Roman" w:cs="Times New Roman"/>
+          <w:b/>
+          <w:bCs/>
+          <w:color w:val="000000" w:themeColor="text1"/>
+          <w:sz w:val="32"/>
+          <w:szCs w:val="32"/>
+        </w:rPr>
+      </w:pPr>
+    </w:p>
+    <w:p>
+      <w:pPr>
+        <w:tabs>
+          <w:tab w:val="left" w:pos="3810"/>
+        </w:tabs>
+        <w:rPr>
+          <w:rFonts w:ascii="Times New Roman" w:hAnsi="Times New Roman" w:cs="Times New Roman"/>
+          <w:b/>
+          <w:bCs/>
+          <w:color w:val="000000" w:themeColor="text1"/>
+          <w:sz w:val="32"/>
+          <w:szCs w:val="32"/>
+        </w:rPr>
+      </w:pPr>
+    </w:p>
+    <w:p>
+      <w:pPr>
+        <w:tabs>
+          <w:tab w:val="left" w:pos="3810"/>
+        </w:tabs>
+        <w:rPr>
+          <w:rFonts w:ascii="Times New Roman" w:hAnsi="Times New Roman" w:cs="Times New Roman"/>
+          <w:b/>
+          <w:bCs/>
+          <w:color w:val="000000" w:themeColor="text1"/>
+          <w:sz w:val="32"/>
+          <w:szCs w:val="32"/>
+        </w:rPr>
+      </w:pPr>
       <w:bookmarkStart w:id="0" w:name="_GoBack"/>
       <w:bookmarkEnd w:id="0"/>
     </w:p>

</xml_diff>